<commit_message>
update on 09:47 am Nov 29 2022
</commit_message>
<xml_diff>
--- a/HW/HW3/EPI202 A3 Diego.docx
+++ b/HW/HW3/EPI202 A3 Diego.docx
@@ -256,7 +256,6 @@
           <w:b/>
           <w:szCs w:val="24"/>
         </w:rPr>
-        <w:lastRenderedPageBreak/>
         <w:t>Part I</w:t>
       </w:r>
       <w:r>
@@ -1391,14 +1390,15 @@
       <w:r>
         <w:rPr>
           <w:rFonts w:ascii="Times New Roman" w:hAnsi="Times New Roman" w:cs="Times New Roman"/>
+          <w:noProof/>
           <w:color w:val="4F81BD" w:themeColor="accent1"/>
           <w:szCs w:val="24"/>
         </w:rPr>
         <w:drawing>
-          <wp:inline distT="0" distB="0" distL="0" distR="0" wp14:anchorId="6802DCDE" wp14:editId="13559198">
-            <wp:extent cx="5943600" cy="1172210"/>
+          <wp:inline distT="0" distB="0" distL="0" distR="0" wp14:anchorId="01F093FC" wp14:editId="2470B8C5">
+            <wp:extent cx="5943600" cy="1108075"/>
             <wp:effectExtent l="0" t="0" r="0" b="0"/>
-            <wp:docPr id="1" name="Picture 1" descr="Diagram&#10;&#10;Description automatically generated with low confidence"/>
+            <wp:docPr id="1" name="Picture 1" descr="Diagram&#10;&#10;Description automatically generated"/>
             <wp:cNvGraphicFramePr>
               <a:graphicFrameLocks xmlns:a="http://schemas.openxmlformats.org/drawingml/2006/main" noChangeAspect="1"/>
             </wp:cNvGraphicFramePr>
@@ -1406,7 +1406,7 @@
               <a:graphicData uri="http://schemas.openxmlformats.org/drawingml/2006/picture">
                 <pic:pic xmlns:pic="http://schemas.openxmlformats.org/drawingml/2006/picture">
                   <pic:nvPicPr>
-                    <pic:cNvPr id="1" name="Picture 1" descr="Diagram&#10;&#10;Description automatically generated with low confidence"/>
+                    <pic:cNvPr id="1" name="Picture 1" descr="Diagram&#10;&#10;Description automatically generated"/>
                     <pic:cNvPicPr/>
                   </pic:nvPicPr>
                   <pic:blipFill>
@@ -1418,7 +1418,7 @@
                   <pic:spPr>
                     <a:xfrm>
                       <a:off x="0" y="0"/>
-                      <a:ext cx="5943600" cy="1172210"/>
+                      <a:ext cx="5943600" cy="1108075"/>
                     </a:xfrm>
                     <a:prstGeom prst="rect">
                       <a:avLst/>
@@ -1520,7 +1520,6 @@
           <w:rFonts w:ascii="Times New Roman" w:hAnsi="Times New Roman" w:cs="Times New Roman"/>
           <w:szCs w:val="24"/>
         </w:rPr>
-        <w:lastRenderedPageBreak/>
         <w:t xml:space="preserve">Reviewer 1 wants the investigators to re-do their analysis using their existing data to </w:t>
       </w:r>
       <w:r>
@@ -2216,15 +2215,7 @@
               <w:color w:val="4F81BD" w:themeColor="accent1"/>
               <w:szCs w:val="24"/>
             </w:rPr>
-            <m:t>OR</m:t>
-          </m:r>
-          <m:r>
-            <w:rPr>
-              <w:rFonts w:ascii="Cambria Math" w:hAnsi="Cambria Math" w:cs="Times New Roman"/>
-              <w:color w:val="4F81BD" w:themeColor="accent1"/>
-              <w:szCs w:val="24"/>
-            </w:rPr>
-            <m:t>=</m:t>
+            <m:t>OR=</m:t>
           </m:r>
           <m:f>
             <m:fPr>
@@ -2482,15 +2473,7 @@
               <w:color w:val="4F81BD" w:themeColor="accent1"/>
               <w:szCs w:val="24"/>
             </w:rPr>
-            <m:t>=</m:t>
-          </m:r>
-          <m:r>
-            <w:rPr>
-              <w:rFonts w:ascii="Cambria Math" w:hAnsi="Cambria Math" w:cs="Times New Roman"/>
-              <w:color w:val="4F81BD" w:themeColor="accent1"/>
-              <w:szCs w:val="24"/>
-            </w:rPr>
-            <m:t>0.4957</m:t>
+            <m:t>=0.4957</m:t>
           </m:r>
         </m:oMath>
       </m:oMathPara>
@@ -2518,23 +2501,7 @@
           <w:color w:val="4F81BD" w:themeColor="accent1"/>
           <w:szCs w:val="24"/>
         </w:rPr>
-        <w:t xml:space="preserve">crude </w:t>
-      </w:r>
-      <w:r>
-        <w:rPr>
-          <w:rFonts w:ascii="Times New Roman" w:hAnsi="Times New Roman" w:cs="Times New Roman"/>
-          <w:color w:val="4F81BD" w:themeColor="accent1"/>
-          <w:szCs w:val="24"/>
-        </w:rPr>
-        <w:t>(unstratified)</w:t>
-      </w:r>
-      <w:r>
-        <w:rPr>
-          <w:rFonts w:ascii="Times New Roman" w:hAnsi="Times New Roman" w:cs="Times New Roman"/>
-          <w:color w:val="4F81BD" w:themeColor="accent1"/>
-          <w:szCs w:val="24"/>
-        </w:rPr>
-        <w:t xml:space="preserve"> analysis for case-control study</w:t>
+        <w:t>crude (unstratified) analysis for case-control study</w:t>
       </w:r>
       <w:r>
         <w:rPr>
@@ -2698,13 +2665,14 @@
       <w:r>
         <w:rPr>
           <w:rFonts w:ascii="Times New Roman" w:hAnsi="Times New Roman" w:cs="Times New Roman"/>
+          <w:noProof/>
           <w:szCs w:val="24"/>
         </w:rPr>
         <w:drawing>
-          <wp:inline distT="0" distB="0" distL="0" distR="0" wp14:anchorId="556E54BC" wp14:editId="0C2D424A">
-            <wp:extent cx="5943600" cy="1098550"/>
-            <wp:effectExtent l="0" t="0" r="0" b="6350"/>
-            <wp:docPr id="3" name="Picture 3" descr="Diagram&#10;&#10;Description automatically generated with low confidence"/>
+          <wp:inline distT="0" distB="0" distL="0" distR="0" wp14:anchorId="4F924B1D" wp14:editId="0565E333">
+            <wp:extent cx="5943600" cy="714375"/>
+            <wp:effectExtent l="0" t="0" r="0" b="0"/>
+            <wp:docPr id="2" name="Picture 2"/>
             <wp:cNvGraphicFramePr>
               <a:graphicFrameLocks xmlns:a="http://schemas.openxmlformats.org/drawingml/2006/main" noChangeAspect="1"/>
             </wp:cNvGraphicFramePr>
@@ -2712,7 +2680,7 @@
               <a:graphicData uri="http://schemas.openxmlformats.org/drawingml/2006/picture">
                 <pic:pic xmlns:pic="http://schemas.openxmlformats.org/drawingml/2006/picture">
                   <pic:nvPicPr>
-                    <pic:cNvPr id="3" name="Picture 3" descr="Diagram&#10;&#10;Description automatically generated with low confidence"/>
+                    <pic:cNvPr id="1" name=""/>
                     <pic:cNvPicPr/>
                   </pic:nvPicPr>
                   <pic:blipFill>
@@ -2724,7 +2692,7 @@
                   <pic:spPr>
                     <a:xfrm>
                       <a:off x="0" y="0"/>
-                      <a:ext cx="5943600" cy="1098550"/>
+                      <a:ext cx="5943600" cy="714375"/>
                     </a:xfrm>
                     <a:prstGeom prst="rect">
                       <a:avLst/>
@@ -2755,7 +2723,6 @@
           <w:rFonts w:ascii="Times New Roman" w:hAnsi="Times New Roman" w:cs="Times New Roman"/>
           <w:szCs w:val="24"/>
         </w:rPr>
-        <w:lastRenderedPageBreak/>
         <w:t>Under this assumption, i</w:t>
       </w:r>
       <w:r>
@@ -2995,15 +2962,7 @@
           <w:color w:val="4F81BD" w:themeColor="accent1"/>
           <w:szCs w:val="24"/>
         </w:rPr>
-        <w:t xml:space="preserve"> </w:t>
-      </w:r>
-      <w:r>
-        <w:rPr>
-          <w:rFonts w:ascii="Times New Roman" w:hAnsi="Times New Roman" w:cs="Times New Roman"/>
-          <w:color w:val="4F81BD" w:themeColor="accent1"/>
-          <w:szCs w:val="24"/>
-        </w:rPr>
-        <w:t>(unbiased, but reduced precision)</w:t>
+        <w:t xml:space="preserve"> (unbiased, but reduced precision)</w:t>
       </w:r>
       <w:r>
         <w:rPr>
@@ -3483,31 +3442,7 @@
                       <w:color w:val="4F81BD" w:themeColor="accent1"/>
                       <w:szCs w:val="24"/>
                     </w:rPr>
-                    <m:t>1</m:t>
-                  </m:r>
-                  <m:r>
-                    <w:rPr>
-                      <w:rFonts w:ascii="Cambria Math" w:hAnsi="Cambria Math" w:cs="Times New Roman"/>
-                      <w:color w:val="4F81BD" w:themeColor="accent1"/>
-                      <w:szCs w:val="24"/>
-                    </w:rPr>
-                    <m:t>9</m:t>
-                  </m:r>
-                  <m:r>
-                    <w:rPr>
-                      <w:rFonts w:ascii="Cambria Math" w:hAnsi="Cambria Math" w:cs="Times New Roman"/>
-                      <w:color w:val="4F81BD" w:themeColor="accent1"/>
-                      <w:szCs w:val="24"/>
-                    </w:rPr>
-                    <m:t>×</m:t>
-                  </m:r>
-                  <m:r>
-                    <w:rPr>
-                      <w:rFonts w:ascii="Cambria Math" w:hAnsi="Cambria Math" w:cs="Times New Roman"/>
-                      <w:color w:val="4F81BD" w:themeColor="accent1"/>
-                      <w:szCs w:val="24"/>
-                    </w:rPr>
-                    <m:t>40</m:t>
+                    <m:t>19×40</m:t>
                   </m:r>
                 </m:num>
                 <m:den>
@@ -3541,23 +3476,7 @@
                       <w:color w:val="4F81BD" w:themeColor="accent1"/>
                       <w:szCs w:val="24"/>
                     </w:rPr>
-                    <m:t>49</m:t>
-                  </m:r>
-                  <m:r>
-                    <w:rPr>
-                      <w:rFonts w:ascii="Cambria Math" w:hAnsi="Cambria Math" w:cs="Times New Roman"/>
-                      <w:color w:val="4F81BD" w:themeColor="accent1"/>
-                      <w:szCs w:val="24"/>
-                    </w:rPr>
-                    <m:t>×</m:t>
-                  </m:r>
-                  <m:r>
-                    <w:rPr>
-                      <w:rFonts w:ascii="Cambria Math" w:hAnsi="Cambria Math" w:cs="Times New Roman"/>
-                      <w:color w:val="4F81BD" w:themeColor="accent1"/>
-                      <w:szCs w:val="24"/>
-                    </w:rPr>
-                    <m:t>30</m:t>
+                    <m:t>49×30</m:t>
                   </m:r>
                 </m:num>
                 <m:den>
@@ -3597,23 +3516,7 @@
                       <w:color w:val="4F81BD" w:themeColor="accent1"/>
                       <w:szCs w:val="24"/>
                     </w:rPr>
-                    <m:t>45</m:t>
-                  </m:r>
-                  <m:r>
-                    <w:rPr>
-                      <w:rFonts w:ascii="Cambria Math" w:hAnsi="Cambria Math" w:cs="Times New Roman"/>
-                      <w:color w:val="4F81BD" w:themeColor="accent1"/>
-                      <w:szCs w:val="24"/>
-                    </w:rPr>
-                    <m:t>×</m:t>
-                  </m:r>
-                  <m:r>
-                    <w:rPr>
-                      <w:rFonts w:ascii="Cambria Math" w:hAnsi="Cambria Math" w:cs="Times New Roman"/>
-                      <w:color w:val="4F81BD" w:themeColor="accent1"/>
-                      <w:szCs w:val="24"/>
-                    </w:rPr>
-                    <m:t>24</m:t>
+                    <m:t>45×24</m:t>
                   </m:r>
                 </m:num>
                 <m:den>
@@ -3635,23 +3538,7 @@
               <w:color w:val="4F81BD" w:themeColor="accent1"/>
               <w:szCs w:val="24"/>
             </w:rPr>
-            <m:t>=</m:t>
-          </m:r>
-          <m:r>
-            <w:rPr>
-              <w:rFonts w:ascii="Cambria Math" w:hAnsi="Cambria Math" w:cs="Times New Roman"/>
-              <w:color w:val="4F81BD" w:themeColor="accent1"/>
-              <w:szCs w:val="24"/>
-            </w:rPr>
-            <m:t>0.</m:t>
-          </m:r>
-          <m:r>
-            <w:rPr>
-              <w:rFonts w:ascii="Cambria Math" w:hAnsi="Cambria Math" w:cs="Times New Roman"/>
-              <w:color w:val="4F81BD" w:themeColor="accent1"/>
-              <w:szCs w:val="24"/>
-            </w:rPr>
-            <m:t>498</m:t>
+            <m:t>=0.498</m:t>
           </m:r>
         </m:oMath>
       </m:oMathPara>
@@ -3688,7 +3575,6 @@
           <w:b/>
           <w:szCs w:val="24"/>
         </w:rPr>
-        <w:lastRenderedPageBreak/>
         <w:t>Part I</w:t>
       </w:r>
       <w:r>
@@ -5507,23 +5393,7 @@
               <w:color w:val="4F81BD" w:themeColor="accent1"/>
               <w:szCs w:val="24"/>
             </w:rPr>
-            <m:t>=</m:t>
-          </m:r>
-          <m:r>
-            <w:rPr>
-              <w:rFonts w:ascii="Cambria Math" w:hAnsi="Cambria Math" w:cs="Times New Roman"/>
-              <w:color w:val="4F81BD" w:themeColor="accent1"/>
-              <w:szCs w:val="24"/>
-            </w:rPr>
-            <m:t>l</m:t>
-          </m:r>
-          <m:r>
-            <w:rPr>
-              <w:rFonts w:ascii="Cambria Math" w:hAnsi="Cambria Math" w:cs="Times New Roman"/>
-              <w:color w:val="4F81BD" w:themeColor="accent1"/>
-              <w:szCs w:val="24"/>
-            </w:rPr>
-            <m:t>n</m:t>
+            <m:t>=ln</m:t>
           </m:r>
           <m:d>
             <m:dPr>
@@ -5731,15 +5601,7 @@
                           <w:color w:val="4F81BD" w:themeColor="accent1"/>
                           <w:szCs w:val="24"/>
                         </w:rPr>
-                        <m:t>0</m:t>
-                      </m:r>
-                      <m:r>
-                        <w:rPr>
-                          <w:rFonts w:ascii="Cambria Math" w:hAnsi="Cambria Math" w:cs="Times New Roman"/>
-                          <w:color w:val="4F81BD" w:themeColor="accent1"/>
-                          <w:szCs w:val="24"/>
-                        </w:rPr>
-                        <m:t>1</m:t>
+                        <m:t>01</m:t>
                       </m:r>
                     </m:sub>
                   </m:sSub>
@@ -5754,15 +5616,7 @@
               <w:color w:val="4F81BD" w:themeColor="accent1"/>
               <w:szCs w:val="24"/>
             </w:rPr>
-            <m:t>=</m:t>
-          </m:r>
-          <m:r>
-            <w:rPr>
-              <w:rFonts w:ascii="Cambria Math" w:hAnsi="Cambria Math" w:cs="Times New Roman"/>
-              <w:color w:val="4F81BD" w:themeColor="accent1"/>
-              <w:szCs w:val="24"/>
-            </w:rPr>
-            <m:t>ln(1.0833)±1.96</m:t>
+            <m:t>=ln(1.0833)±1.96</m:t>
           </m:r>
           <m:rad>
             <m:radPr>
@@ -5867,23 +5721,7 @@
               <w:color w:val="4F81BD" w:themeColor="accent1"/>
               <w:szCs w:val="24"/>
             </w:rPr>
-            <m:t>(</m:t>
-          </m:r>
-          <m:r>
-            <w:rPr>
-              <w:rFonts w:ascii="Cambria Math" w:hAnsi="Cambria Math" w:cs="Times New Roman"/>
-              <w:color w:val="4F81BD" w:themeColor="accent1"/>
-              <w:szCs w:val="24"/>
-            </w:rPr>
-            <m:t>-0.7046, 0.8647</m:t>
-          </m:r>
-          <m:r>
-            <w:rPr>
-              <w:rFonts w:ascii="Cambria Math" w:hAnsi="Cambria Math" w:cs="Times New Roman"/>
-              <w:color w:val="4F81BD" w:themeColor="accent1"/>
-              <w:szCs w:val="24"/>
-            </w:rPr>
-            <m:t>)</m:t>
+            <m:t>(-0.7046, 0.8647)</m:t>
           </m:r>
         </m:oMath>
       </m:oMathPara>
@@ -5997,15 +5835,7 @@
                     <w:color w:val="4F81BD" w:themeColor="accent1"/>
                     <w:szCs w:val="24"/>
                   </w:rPr>
-                  <m:t>-</m:t>
-                </m:r>
-                <m:r>
-                  <w:rPr>
-                    <w:rFonts w:ascii="Cambria Math" w:hAnsi="Cambria Math" w:cs="Times New Roman"/>
-                    <w:color w:val="4F81BD" w:themeColor="accent1"/>
-                    <w:szCs w:val="24"/>
-                  </w:rPr>
-                  <m:t>0.7046,0.8647</m:t>
+                  <m:t>-0.7046,0.8647</m:t>
                 </m:r>
               </m:e>
             </m:d>
@@ -6037,23 +5867,7 @@
                 <w:color w:val="4F81BD" w:themeColor="accent1"/>
                 <w:szCs w:val="24"/>
               </w:rPr>
-              <m:t>0.4943,</m:t>
-            </m:r>
-            <m:r>
-              <w:rPr>
-                <w:rFonts w:ascii="Cambria Math" w:hAnsi="Cambria Math" w:cs="Times New Roman"/>
-                <w:color w:val="4F81BD" w:themeColor="accent1"/>
-                <w:szCs w:val="24"/>
-              </w:rPr>
-              <m:t xml:space="preserve"> </m:t>
-            </m:r>
-            <m:r>
-              <w:rPr>
-                <w:rFonts w:ascii="Cambria Math" w:hAnsi="Cambria Math" w:cs="Times New Roman"/>
-                <w:color w:val="4F81BD" w:themeColor="accent1"/>
-                <w:szCs w:val="24"/>
-              </w:rPr>
-              <m:t>2.3742</m:t>
+              <m:t>0.4943, 2.3742</m:t>
             </m:r>
           </m:e>
         </m:d>
@@ -6082,7 +5896,6 @@
           <w:color w:val="4F81BD" w:themeColor="accent1"/>
           <w:szCs w:val="24"/>
         </w:rPr>
-        <w:lastRenderedPageBreak/>
         <w:t>With 95% confidence, these data are consistent with the odds ratio</w:t>
       </w:r>
       <w:r>
@@ -7109,6 +6922,7 @@
           <w:rFonts w:ascii="Times New Roman" w:hAnsi="Times New Roman" w:cs="Times New Roman"/>
           <w:b/>
           <w:bCs/>
+          <w:noProof/>
           <w:color w:val="4F81BD" w:themeColor="accent1"/>
         </w:rPr>
         <w:drawing>
@@ -7185,7 +6999,6 @@
           <w:b/>
           <w:bCs/>
         </w:rPr>
-        <w:lastRenderedPageBreak/>
         <w:t>Part I</w:t>
       </w:r>
       <w:r>
@@ -7535,14 +7348,12 @@
                 <w:rFonts w:cs="Times New Roman"/>
               </w:rPr>
             </w:pPr>
-            <w:proofErr w:type="spellStart"/>
             <w:r>
               <w:rPr>
                 <w:rFonts w:eastAsia="Times New Roman" w:cs="Times New Roman"/>
               </w:rPr>
               <w:t>age_cat</w:t>
             </w:r>
-            <w:proofErr w:type="spellEnd"/>
           </w:p>
         </w:tc>
         <w:tc>
@@ -7561,35 +7372,7 @@
               <w:rPr>
                 <w:rFonts w:eastAsia="Times New Roman" w:cs="Times New Roman"/>
               </w:rPr>
-              <w:t xml:space="preserve">Age Category (1: &lt;50yrs, 2: 50-64 </w:t>
-            </w:r>
-            <w:proofErr w:type="spellStart"/>
-            <w:r>
-              <w:rPr>
-                <w:rFonts w:eastAsia="Times New Roman" w:cs="Times New Roman"/>
-              </w:rPr>
-              <w:t>yrs</w:t>
-            </w:r>
-            <w:proofErr w:type="spellEnd"/>
-            <w:r>
-              <w:rPr>
-                <w:rFonts w:eastAsia="Times New Roman" w:cs="Times New Roman"/>
-              </w:rPr>
-              <w:t xml:space="preserve">, 3: 65+ </w:t>
-            </w:r>
-            <w:proofErr w:type="spellStart"/>
-            <w:r>
-              <w:rPr>
-                <w:rFonts w:eastAsia="Times New Roman" w:cs="Times New Roman"/>
-              </w:rPr>
-              <w:t>yrs</w:t>
-            </w:r>
-            <w:proofErr w:type="spellEnd"/>
-            <w:r>
-              <w:rPr>
-                <w:rFonts w:eastAsia="Times New Roman" w:cs="Times New Roman"/>
-              </w:rPr>
-              <w:t>)</w:t>
+              <w:t>Age Category (1: &lt;50yrs, 2: 50-64 yrs, 3: 65+ yrs)</w:t>
             </w:r>
           </w:p>
         </w:tc>
@@ -7872,49 +7655,7 @@
               <w:rPr>
                 <w:rFonts w:eastAsia="Times New Roman" w:cs="Times New Roman"/>
               </w:rPr>
-              <w:t>Frequency of Physical Activity (0: &lt;1/</w:t>
-            </w:r>
-            <w:proofErr w:type="spellStart"/>
-            <w:r>
-              <w:rPr>
-                <w:rFonts w:eastAsia="Times New Roman" w:cs="Times New Roman"/>
-              </w:rPr>
-              <w:t>wk</w:t>
-            </w:r>
-            <w:proofErr w:type="spellEnd"/>
-            <w:r>
-              <w:rPr>
-                <w:rFonts w:eastAsia="Times New Roman" w:cs="Times New Roman"/>
-              </w:rPr>
-              <w:t>, 1: 1-3/</w:t>
-            </w:r>
-            <w:proofErr w:type="spellStart"/>
-            <w:r>
-              <w:rPr>
-                <w:rFonts w:eastAsia="Times New Roman" w:cs="Times New Roman"/>
-              </w:rPr>
-              <w:t>wk</w:t>
-            </w:r>
-            <w:proofErr w:type="spellEnd"/>
-            <w:r>
-              <w:rPr>
-                <w:rFonts w:eastAsia="Times New Roman" w:cs="Times New Roman"/>
-              </w:rPr>
-              <w:t>, 2: 4+/</w:t>
-            </w:r>
-            <w:proofErr w:type="spellStart"/>
-            <w:r>
-              <w:rPr>
-                <w:rFonts w:eastAsia="Times New Roman" w:cs="Times New Roman"/>
-              </w:rPr>
-              <w:t>wk</w:t>
-            </w:r>
-            <w:proofErr w:type="spellEnd"/>
-            <w:r>
-              <w:rPr>
-                <w:rFonts w:eastAsia="Times New Roman" w:cs="Times New Roman"/>
-              </w:rPr>
-              <w:t>)</w:t>
+              <w:t>Frequency of Physical Activity (0: &lt;1/wk, 1: 1-3/wk, 2: 4+/wk)</w:t>
             </w:r>
           </w:p>
         </w:tc>
@@ -7935,14 +7676,12 @@
                 <w:rFonts w:cs="Times New Roman"/>
               </w:rPr>
             </w:pPr>
-            <w:proofErr w:type="spellStart"/>
             <w:r>
               <w:rPr>
                 <w:rFonts w:eastAsia="Times New Roman" w:cs="Times New Roman"/>
               </w:rPr>
               <w:t>follow_up</w:t>
             </w:r>
-            <w:proofErr w:type="spellEnd"/>
           </w:p>
         </w:tc>
         <w:tc>
@@ -8390,6 +8129,7 @@
                 <w:color w:val="4F81BD" w:themeColor="accent1"/>
               </w:rPr>
             </w:pPr>
+            <w:bookmarkStart w:id="13" w:name="OLE_LINK9"/>
             <w:r>
               <w:rPr>
                 <w:rFonts w:eastAsia="Times New Roman" w:cs="Times New Roman"/>
@@ -8587,14 +8327,7 @@
                 <w:rFonts w:cs="Times New Roman"/>
                 <w:color w:val="4F81BD" w:themeColor="accent1"/>
               </w:rPr>
-              <w:t>Age</w:t>
-            </w:r>
-            <w:r>
-              <w:rPr>
-                <w:rFonts w:cs="Times New Roman"/>
-                <w:color w:val="4F81BD" w:themeColor="accent1"/>
-              </w:rPr>
-              <w:t xml:space="preserve"> (years)</w:t>
+              <w:t>Age (years)</w:t>
             </w:r>
           </w:p>
         </w:tc>
@@ -8617,7 +8350,7 @@
                 <w:rFonts w:cs="Times New Roman"/>
                 <w:color w:val="4F81BD" w:themeColor="accent1"/>
               </w:rPr>
-              <w:t>54.873 (11.644)</w:t>
+              <w:t>62.524 (12.571)</w:t>
             </w:r>
           </w:p>
         </w:tc>
@@ -8640,7 +8373,7 @@
                 <w:rFonts w:cs="Times New Roman"/>
                 <w:color w:val="4F81BD" w:themeColor="accent1"/>
               </w:rPr>
-              <w:t>62.524 (12.571)</w:t>
+              <w:t>54.873 (11.644)</w:t>
             </w:r>
           </w:p>
         </w:tc>
@@ -8682,27 +8415,13 @@
                 <w:color w:val="4F81BD" w:themeColor="accent1"/>
               </w:rPr>
             </w:pPr>
-            <w:bookmarkStart w:id="13" w:name="_Hlk119952362"/>
+            <w:bookmarkStart w:id="14" w:name="_Hlk119952362"/>
             <w:r>
               <w:rPr>
                 <w:rFonts w:cs="Times New Roman"/>
                 <w:color w:val="4F81BD" w:themeColor="accent1"/>
               </w:rPr>
-              <w:t xml:space="preserve">Age </w:t>
-            </w:r>
-            <w:r>
-              <w:rPr>
-                <w:rFonts w:cs="Times New Roman"/>
-                <w:color w:val="4F81BD" w:themeColor="accent1"/>
-              </w:rPr>
-              <w:t>C</w:t>
-            </w:r>
-            <w:r>
-              <w:rPr>
-                <w:rFonts w:cs="Times New Roman"/>
-                <w:color w:val="4F81BD" w:themeColor="accent1"/>
-              </w:rPr>
-              <w:t>ategory</w:t>
+              <w:t>Age Category</w:t>
             </w:r>
           </w:p>
         </w:tc>
@@ -8762,7 +8481,7 @@
           </w:p>
         </w:tc>
       </w:tr>
-      <w:bookmarkEnd w:id="13"/>
+      <w:bookmarkEnd w:id="14"/>
       <w:tr>
         <w:tc>
           <w:tcPr>
@@ -8782,14 +8501,7 @@
                 <w:rFonts w:cs="Times New Roman"/>
                 <w:color w:val="4F81BD" w:themeColor="accent1"/>
               </w:rPr>
-              <w:t xml:space="preserve">  </w:t>
-            </w:r>
-            <w:r>
-              <w:rPr>
-                <w:rFonts w:cs="Times New Roman"/>
-                <w:color w:val="4F81BD" w:themeColor="accent1"/>
-              </w:rPr>
-              <w:t>&lt; 50 years</w:t>
+              <w:t xml:space="preserve">  &lt; 50 years</w:t>
             </w:r>
           </w:p>
         </w:tc>
@@ -8812,7 +8524,7 @@
                 <w:rFonts w:cs="Times New Roman"/>
                 <w:color w:val="4F81BD" w:themeColor="accent1"/>
               </w:rPr>
-              <w:t>179 (35%)</w:t>
+              <w:t>558 (17%)</w:t>
             </w:r>
           </w:p>
         </w:tc>
@@ -8835,7 +8547,7 @@
                 <w:rFonts w:cs="Times New Roman"/>
                 <w:color w:val="4F81BD" w:themeColor="accent1"/>
               </w:rPr>
-              <w:t>558 (17%)</w:t>
+              <w:t>179 (35%)</w:t>
             </w:r>
           </w:p>
         </w:tc>
@@ -8898,7 +8610,7 @@
                 <w:rFonts w:cs="Times New Roman"/>
                 <w:color w:val="4F81BD" w:themeColor="accent1"/>
               </w:rPr>
-              <w:t>221 (43%)</w:t>
+              <w:t>1171 (37%)</w:t>
             </w:r>
           </w:p>
         </w:tc>
@@ -8921,7 +8633,7 @@
                 <w:rFonts w:cs="Times New Roman"/>
                 <w:color w:val="4F81BD" w:themeColor="accent1"/>
               </w:rPr>
-              <w:t>1171 (37%)</w:t>
+              <w:t>221 (43%)</w:t>
             </w:r>
           </w:p>
         </w:tc>
@@ -8984,7 +8696,7 @@
                 <w:rFonts w:cs="Times New Roman"/>
                 <w:color w:val="4F81BD" w:themeColor="accent1"/>
               </w:rPr>
-              <w:t>113 (22%)</w:t>
+              <w:t>1470 (46%)</w:t>
             </w:r>
           </w:p>
         </w:tc>
@@ -9007,7 +8719,7 @@
                 <w:rFonts w:cs="Times New Roman"/>
                 <w:color w:val="4F81BD" w:themeColor="accent1"/>
               </w:rPr>
-              <w:t>1470 (46%)</w:t>
+              <w:t>113 (22%)</w:t>
             </w:r>
           </w:p>
         </w:tc>
@@ -9149,7 +8861,7 @@
                 <w:rFonts w:cs="Times New Roman"/>
                 <w:color w:val="4F81BD" w:themeColor="accent1"/>
               </w:rPr>
-              <w:t>425 (83%)</w:t>
+              <w:t>2075 (65%)</w:t>
             </w:r>
           </w:p>
         </w:tc>
@@ -9172,7 +8884,7 @@
                 <w:rFonts w:cs="Times New Roman"/>
                 <w:color w:val="4F81BD" w:themeColor="accent1"/>
               </w:rPr>
-              <w:t>2075 (65%)</w:t>
+              <w:t>425 (83%)</w:t>
             </w:r>
           </w:p>
         </w:tc>
@@ -9235,7 +8947,7 @@
                 <w:rFonts w:cs="Times New Roman"/>
                 <w:color w:val="4F81BD" w:themeColor="accent1"/>
               </w:rPr>
-              <w:t>88 (17%)</w:t>
+              <w:t>1124 (35%)</w:t>
             </w:r>
           </w:p>
         </w:tc>
@@ -9258,7 +8970,7 @@
                 <w:rFonts w:cs="Times New Roman"/>
                 <w:color w:val="4F81BD" w:themeColor="accent1"/>
               </w:rPr>
-              <w:t>1124 (35%)</w:t>
+              <w:t>88 (17%)</w:t>
             </w:r>
           </w:p>
         </w:tc>
@@ -9400,7 +9112,7 @@
                 <w:rFonts w:cs="Times New Roman"/>
                 <w:color w:val="4F81BD" w:themeColor="accent1"/>
               </w:rPr>
-              <w:t>370 (72%)</w:t>
+              <w:t>2059 (64%)</w:t>
             </w:r>
           </w:p>
         </w:tc>
@@ -9423,7 +9135,7 @@
                 <w:rFonts w:cs="Times New Roman"/>
                 <w:color w:val="4F81BD" w:themeColor="accent1"/>
               </w:rPr>
-              <w:t>2059 (64%)</w:t>
+              <w:t>370 (72%)</w:t>
             </w:r>
           </w:p>
         </w:tc>
@@ -9486,7 +9198,7 @@
                 <w:rFonts w:cs="Times New Roman"/>
                 <w:color w:val="4F81BD" w:themeColor="accent1"/>
               </w:rPr>
-              <w:t>143 (28%)</w:t>
+              <w:t>1140 (36%)</w:t>
             </w:r>
           </w:p>
         </w:tc>
@@ -9509,7 +9221,7 @@
                 <w:rFonts w:cs="Times New Roman"/>
                 <w:color w:val="4F81BD" w:themeColor="accent1"/>
               </w:rPr>
-              <w:t>1140 (36%)</w:t>
+              <w:t>143 (28%)</w:t>
             </w:r>
           </w:p>
         </w:tc>
@@ -9651,7 +9363,7 @@
                 <w:rFonts w:cs="Times New Roman"/>
                 <w:color w:val="4F81BD" w:themeColor="accent1"/>
               </w:rPr>
-              <w:t>64 (12%)</w:t>
+              <w:t>746 (23%)</w:t>
             </w:r>
           </w:p>
         </w:tc>
@@ -9674,7 +9386,7 @@
                 <w:rFonts w:cs="Times New Roman"/>
                 <w:color w:val="4F81BD" w:themeColor="accent1"/>
               </w:rPr>
-              <w:t>746 (23%)</w:t>
+              <w:t>64 (12%)</w:t>
             </w:r>
           </w:p>
         </w:tc>
@@ -9737,7 +9449,7 @@
                 <w:rFonts w:cs="Times New Roman"/>
                 <w:color w:val="4F81BD" w:themeColor="accent1"/>
               </w:rPr>
-              <w:t>204 (40%)</w:t>
+              <w:t>1354 (42%)</w:t>
             </w:r>
           </w:p>
         </w:tc>
@@ -9760,7 +9472,7 @@
                 <w:rFonts w:cs="Times New Roman"/>
                 <w:color w:val="4F81BD" w:themeColor="accent1"/>
               </w:rPr>
-              <w:t>1354 (42%)</w:t>
+              <w:t>204 (40%)</w:t>
             </w:r>
           </w:p>
         </w:tc>
@@ -9828,7 +9540,7 @@
                 <w:rFonts w:cs="Times New Roman"/>
                 <w:color w:val="4F81BD" w:themeColor="accent1"/>
               </w:rPr>
-              <w:t>245 (48%)</w:t>
+              <w:t>1099 (34%)</w:t>
             </w:r>
           </w:p>
         </w:tc>
@@ -9851,7 +9563,7 @@
                 <w:rFonts w:cs="Times New Roman"/>
                 <w:color w:val="4F81BD" w:themeColor="accent1"/>
               </w:rPr>
-              <w:t>1099 (34%)</w:t>
+              <w:t>245 (48%)</w:t>
             </w:r>
           </w:p>
         </w:tc>
@@ -9993,7 +9705,7 @@
                 <w:rFonts w:cs="Times New Roman"/>
                 <w:color w:val="4F81BD" w:themeColor="accent1"/>
               </w:rPr>
-              <w:t>69 (13%)</w:t>
+              <w:t>724 (23%)</w:t>
             </w:r>
           </w:p>
         </w:tc>
@@ -10016,7 +9728,7 @@
                 <w:rFonts w:cs="Times New Roman"/>
                 <w:color w:val="4F81BD" w:themeColor="accent1"/>
               </w:rPr>
-              <w:t>724 (23%)</w:t>
+              <w:t>69 (13%)</w:t>
             </w:r>
           </w:p>
         </w:tc>
@@ -10079,7 +9791,7 @@
                 <w:rFonts w:cs="Times New Roman"/>
                 <w:color w:val="4F81BD" w:themeColor="accent1"/>
               </w:rPr>
-              <w:t>444 (87%)</w:t>
+              <w:t>2465 (77%)</w:t>
             </w:r>
           </w:p>
         </w:tc>
@@ -10102,7 +9814,7 @@
                 <w:rFonts w:cs="Times New Roman"/>
                 <w:color w:val="4F81BD" w:themeColor="accent1"/>
               </w:rPr>
-              <w:t>2465 (77%)</w:t>
+              <w:t>444 (87%)</w:t>
             </w:r>
           </w:p>
         </w:tc>
@@ -10244,7 +9956,7 @@
                 <w:rFonts w:cs="Times New Roman"/>
                 <w:color w:val="4F81BD" w:themeColor="accent1"/>
               </w:rPr>
-              <w:t>182 (35%)</w:t>
+              <w:t>1448 (45%)</w:t>
             </w:r>
           </w:p>
         </w:tc>
@@ -10267,7 +9979,7 @@
                 <w:rFonts w:cs="Times New Roman"/>
                 <w:color w:val="4F81BD" w:themeColor="accent1"/>
               </w:rPr>
-              <w:t>1448 (45%)</w:t>
+              <w:t>182 (35%)</w:t>
             </w:r>
           </w:p>
         </w:tc>
@@ -10330,7 +10042,7 @@
                 <w:rFonts w:cs="Times New Roman"/>
                 <w:color w:val="4F81BD" w:themeColor="accent1"/>
               </w:rPr>
-              <w:t>331 (65%)</w:t>
+              <w:t>1751 (55%)</w:t>
             </w:r>
           </w:p>
         </w:tc>
@@ -10353,7 +10065,7 @@
                 <w:rFonts w:cs="Times New Roman"/>
                 <w:color w:val="4F81BD" w:themeColor="accent1"/>
               </w:rPr>
-              <w:t>1751 (55%)</w:t>
+              <w:t>331 (65%)</w:t>
             </w:r>
           </w:p>
         </w:tc>
@@ -10377,7 +10089,15 @@
       <w:bookmarkEnd w:id="10"/>
       <w:bookmarkEnd w:id="11"/>
       <w:bookmarkEnd w:id="12"/>
+      <w:bookmarkEnd w:id="13"/>
     </w:tbl>
+    <w:p>
+      <w:pPr>
+        <w:rPr>
+          <w:rFonts w:eastAsia="Times New Roman" w:cs="Times New Roman"/>
+        </w:rPr>
+      </w:pPr>
+    </w:p>
     <w:p>
       <w:pPr>
         <w:pStyle w:val="ListParagraph"/>
@@ -10610,14 +10330,7 @@
             <w:rFonts w:ascii="Cambria Math" w:eastAsia="Times New Roman" w:hAnsi="Cambria Math" w:cs="Times New Roman"/>
             <w:color w:val="4F81BD" w:themeColor="accent1"/>
           </w:rPr>
-          <m:t>=</m:t>
-        </m:r>
-        <m:r>
-          <w:rPr>
-            <w:rFonts w:ascii="Cambria Math" w:eastAsia="Times New Roman" w:hAnsi="Cambria Math" w:cs="Times New Roman"/>
-            <w:color w:val="4F81BD" w:themeColor="accent1"/>
-          </w:rPr>
-          <m:t>2.274</m:t>
+          <m:t>=2.274</m:t>
         </m:r>
       </m:oMath>
       <w:r>
@@ -10635,6 +10348,484 @@
           <w:color w:val="4F81BD" w:themeColor="accent1"/>
         </w:rPr>
       </w:pPr>
+      <w:bookmarkStart w:id="15" w:name="OLE_LINK16"/>
+      <w:r>
+        <w:rPr>
+          <w:rFonts w:eastAsia="Times New Roman" w:cs="Times New Roman"/>
+          <w:color w:val="4F81BD" w:themeColor="accent1"/>
+        </w:rPr>
+        <w:t xml:space="preserve">The 95% confidence interval for the </w:t>
+      </w:r>
+      <w:r>
+        <w:rPr>
+          <w:rFonts w:eastAsia="Times New Roman" w:cs="Times New Roman"/>
+          <w:color w:val="4F81BD" w:themeColor="accent1"/>
+        </w:rPr>
+        <w:t xml:space="preserve">ln </w:t>
+      </w:r>
+      <w:r>
+        <w:rPr>
+          <w:rFonts w:eastAsia="Times New Roman" w:cs="Times New Roman"/>
+          <w:color w:val="4F81BD" w:themeColor="accent1"/>
+        </w:rPr>
+        <w:t>CIR for the association between sedentary lifestyle at baseline and 10-year all-cause mortality</w:t>
+      </w:r>
+      <w:r>
+        <w:rPr>
+          <w:rFonts w:eastAsia="Times New Roman" w:cs="Times New Roman"/>
+          <w:color w:val="4F81BD" w:themeColor="accent1"/>
+        </w:rPr>
+        <w:t xml:space="preserve"> is: </w:t>
+      </w:r>
+    </w:p>
+    <w:p>
+      <w:pPr>
+        <w:rPr>
+          <w:rFonts w:eastAsia="Times New Roman" w:cs="Times New Roman"/>
+          <w:iCs/>
+          <w:color w:val="4F81BD" w:themeColor="accent1"/>
+        </w:rPr>
+      </w:pPr>
+      <m:oMathPara>
+        <m:oMath>
+          <m:r>
+            <m:rPr>
+              <m:sty m:val="p"/>
+            </m:rPr>
+            <w:rPr>
+              <w:rFonts w:ascii="Cambria Math" w:eastAsia="Times New Roman" w:hAnsi="Cambria Math" w:cs="Times New Roman"/>
+              <w:color w:val="4F81BD" w:themeColor="accent1"/>
+            </w:rPr>
+            <m:t>ln</m:t>
+          </m:r>
+          <m:d>
+            <m:dPr>
+              <m:ctrlPr>
+                <w:rPr>
+                  <w:rFonts w:ascii="Cambria Math" w:eastAsia="Times New Roman" w:hAnsi="Cambria Math" w:cs="Times New Roman"/>
+                  <w:iCs/>
+                  <w:color w:val="4F81BD" w:themeColor="accent1"/>
+                </w:rPr>
+              </m:ctrlPr>
+            </m:dPr>
+            <m:e>
+              <m:f>
+                <m:fPr>
+                  <m:ctrlPr>
+                    <w:rPr>
+                      <w:rFonts w:ascii="Cambria Math" w:eastAsia="Times New Roman" w:hAnsi="Cambria Math" w:cs="Times New Roman"/>
+                      <w:iCs/>
+                      <w:color w:val="4F81BD" w:themeColor="accent1"/>
+                    </w:rPr>
+                  </m:ctrlPr>
+                </m:fPr>
+                <m:num>
+                  <m:r>
+                    <m:rPr>
+                      <m:sty m:val="p"/>
+                    </m:rPr>
+                    <w:rPr>
+                      <w:rFonts w:ascii="Cambria Math" w:eastAsia="Times New Roman" w:hAnsi="Cambria Math" w:cs="Times New Roman"/>
+                      <w:color w:val="4F81BD" w:themeColor="accent1"/>
+                    </w:rPr>
+                    <m:t>a</m:t>
+                  </m:r>
+                </m:num>
+                <m:den>
+                  <m:sSub>
+                    <m:sSubPr>
+                      <m:ctrlPr>
+                        <w:rPr>
+                          <w:rFonts w:ascii="Cambria Math" w:eastAsia="Times New Roman" w:hAnsi="Cambria Math" w:cs="Times New Roman"/>
+                          <w:iCs/>
+                          <w:color w:val="4F81BD" w:themeColor="accent1"/>
+                        </w:rPr>
+                      </m:ctrlPr>
+                    </m:sSubPr>
+                    <m:e>
+                      <m:r>
+                        <m:rPr>
+                          <m:sty m:val="p"/>
+                        </m:rPr>
+                        <w:rPr>
+                          <w:rFonts w:ascii="Cambria Math" w:eastAsia="Times New Roman" w:hAnsi="Cambria Math" w:cs="Times New Roman"/>
+                          <w:color w:val="4F81BD" w:themeColor="accent1"/>
+                        </w:rPr>
+                        <m:t>N</m:t>
+                      </m:r>
+                    </m:e>
+                    <m:sub>
+                      <m:r>
+                        <m:rPr>
+                          <m:sty m:val="p"/>
+                        </m:rPr>
+                        <w:rPr>
+                          <w:rFonts w:ascii="Cambria Math" w:eastAsia="Times New Roman" w:hAnsi="Cambria Math" w:cs="Times New Roman"/>
+                          <w:color w:val="4F81BD" w:themeColor="accent1"/>
+                        </w:rPr>
+                        <m:t>1</m:t>
+                      </m:r>
+                    </m:sub>
+                  </m:sSub>
+                </m:den>
+              </m:f>
+              <m:r>
+                <m:rPr>
+                  <m:lit/>
+                  <m:sty m:val="p"/>
+                </m:rPr>
+                <w:rPr>
+                  <w:rFonts w:ascii="Cambria Math" w:eastAsia="Times New Roman" w:hAnsi="Cambria Math" w:cs="Times New Roman"/>
+                  <w:color w:val="4F81BD" w:themeColor="accent1"/>
+                </w:rPr>
+                <m:t>/</m:t>
+              </m:r>
+              <m:f>
+                <m:fPr>
+                  <m:ctrlPr>
+                    <w:rPr>
+                      <w:rFonts w:ascii="Cambria Math" w:eastAsia="Times New Roman" w:hAnsi="Cambria Math" w:cs="Times New Roman"/>
+                      <w:iCs/>
+                      <w:color w:val="4F81BD" w:themeColor="accent1"/>
+                    </w:rPr>
+                  </m:ctrlPr>
+                </m:fPr>
+                <m:num>
+                  <m:r>
+                    <m:rPr>
+                      <m:sty m:val="p"/>
+                    </m:rPr>
+                    <w:rPr>
+                      <w:rFonts w:ascii="Cambria Math" w:eastAsia="Times New Roman" w:hAnsi="Cambria Math" w:cs="Times New Roman"/>
+                      <w:color w:val="4F81BD" w:themeColor="accent1"/>
+                    </w:rPr>
+                    <m:t>b</m:t>
+                  </m:r>
+                </m:num>
+                <m:den>
+                  <m:sSub>
+                    <m:sSubPr>
+                      <m:ctrlPr>
+                        <w:rPr>
+                          <w:rFonts w:ascii="Cambria Math" w:eastAsia="Times New Roman" w:hAnsi="Cambria Math" w:cs="Times New Roman"/>
+                          <w:iCs/>
+                          <w:color w:val="4F81BD" w:themeColor="accent1"/>
+                        </w:rPr>
+                      </m:ctrlPr>
+                    </m:sSubPr>
+                    <m:e>
+                      <m:r>
+                        <m:rPr>
+                          <m:sty m:val="p"/>
+                        </m:rPr>
+                        <w:rPr>
+                          <w:rFonts w:ascii="Cambria Math" w:eastAsia="Times New Roman" w:hAnsi="Cambria Math" w:cs="Times New Roman"/>
+                          <w:color w:val="4F81BD" w:themeColor="accent1"/>
+                        </w:rPr>
+                        <m:t>N</m:t>
+                      </m:r>
+                    </m:e>
+                    <m:sub>
+                      <m:r>
+                        <m:rPr>
+                          <m:sty m:val="p"/>
+                        </m:rPr>
+                        <w:rPr>
+                          <w:rFonts w:ascii="Cambria Math" w:eastAsia="Times New Roman" w:hAnsi="Cambria Math" w:cs="Times New Roman"/>
+                          <w:color w:val="4F81BD" w:themeColor="accent1"/>
+                        </w:rPr>
+                        <m:t>0</m:t>
+                      </m:r>
+                    </m:sub>
+                  </m:sSub>
+                </m:den>
+              </m:f>
+            </m:e>
+          </m:d>
+          <m:r>
+            <m:rPr>
+              <m:sty m:val="p"/>
+            </m:rPr>
+            <w:rPr>
+              <w:rFonts w:ascii="Cambria Math" w:eastAsia="Times New Roman" w:hAnsi="Cambria Math" w:cs="Times New Roman"/>
+              <w:color w:val="4F81BD" w:themeColor="accent1"/>
+            </w:rPr>
+            <m:t>±1.96</m:t>
+          </m:r>
+          <m:rad>
+            <m:radPr>
+              <m:degHide m:val="1"/>
+              <m:ctrlPr>
+                <w:rPr>
+                  <w:rFonts w:ascii="Cambria Math" w:eastAsia="Times New Roman" w:hAnsi="Cambria Math" w:cs="Times New Roman"/>
+                  <w:iCs/>
+                  <w:color w:val="4F81BD" w:themeColor="accent1"/>
+                </w:rPr>
+              </m:ctrlPr>
+            </m:radPr>
+            <m:deg/>
+            <m:e>
+              <m:f>
+                <m:fPr>
+                  <m:ctrlPr>
+                    <w:rPr>
+                      <w:rFonts w:ascii="Cambria Math" w:eastAsia="Times New Roman" w:hAnsi="Cambria Math" w:cs="Times New Roman"/>
+                      <w:iCs/>
+                      <w:color w:val="4F81BD" w:themeColor="accent1"/>
+                    </w:rPr>
+                  </m:ctrlPr>
+                </m:fPr>
+                <m:num>
+                  <m:r>
+                    <m:rPr>
+                      <m:sty m:val="p"/>
+                    </m:rPr>
+                    <w:rPr>
+                      <w:rFonts w:ascii="Cambria Math" w:eastAsia="Times New Roman" w:hAnsi="Cambria Math" w:cs="Times New Roman"/>
+                      <w:color w:val="4F81BD" w:themeColor="accent1"/>
+                    </w:rPr>
+                    <m:t>c</m:t>
+                  </m:r>
+                </m:num>
+                <m:den>
+                  <m:r>
+                    <m:rPr>
+                      <m:sty m:val="p"/>
+                    </m:rPr>
+                    <w:rPr>
+                      <w:rFonts w:ascii="Cambria Math" w:eastAsia="Times New Roman" w:hAnsi="Cambria Math" w:cs="Times New Roman"/>
+                      <w:color w:val="4F81BD" w:themeColor="accent1"/>
+                    </w:rPr>
+                    <m:t>a</m:t>
+                  </m:r>
+                  <m:sSub>
+                    <m:sSubPr>
+                      <m:ctrlPr>
+                        <w:rPr>
+                          <w:rFonts w:ascii="Cambria Math" w:eastAsia="Times New Roman" w:hAnsi="Cambria Math" w:cs="Times New Roman"/>
+                          <w:iCs/>
+                          <w:color w:val="4F81BD" w:themeColor="accent1"/>
+                        </w:rPr>
+                      </m:ctrlPr>
+                    </m:sSubPr>
+                    <m:e>
+                      <m:r>
+                        <m:rPr>
+                          <m:sty m:val="p"/>
+                        </m:rPr>
+                        <w:rPr>
+                          <w:rFonts w:ascii="Cambria Math" w:eastAsia="Times New Roman" w:hAnsi="Cambria Math" w:cs="Times New Roman"/>
+                          <w:color w:val="4F81BD" w:themeColor="accent1"/>
+                        </w:rPr>
+                        <m:t>N</m:t>
+                      </m:r>
+                    </m:e>
+                    <m:sub>
+                      <m:r>
+                        <m:rPr>
+                          <m:sty m:val="p"/>
+                        </m:rPr>
+                        <w:rPr>
+                          <w:rFonts w:ascii="Cambria Math" w:eastAsia="Times New Roman" w:hAnsi="Cambria Math" w:cs="Times New Roman"/>
+                          <w:color w:val="4F81BD" w:themeColor="accent1"/>
+                        </w:rPr>
+                        <m:t>1</m:t>
+                      </m:r>
+                    </m:sub>
+                  </m:sSub>
+                </m:den>
+              </m:f>
+              <m:r>
+                <m:rPr>
+                  <m:sty m:val="p"/>
+                </m:rPr>
+                <w:rPr>
+                  <w:rFonts w:ascii="Cambria Math" w:eastAsia="Times New Roman" w:hAnsi="Cambria Math" w:cs="Times New Roman"/>
+                  <w:color w:val="4F81BD" w:themeColor="accent1"/>
+                </w:rPr>
+                <m:t>+</m:t>
+              </m:r>
+              <m:f>
+                <m:fPr>
+                  <m:ctrlPr>
+                    <w:rPr>
+                      <w:rFonts w:ascii="Cambria Math" w:eastAsia="Times New Roman" w:hAnsi="Cambria Math" w:cs="Times New Roman"/>
+                      <w:iCs/>
+                      <w:color w:val="4F81BD" w:themeColor="accent1"/>
+                    </w:rPr>
+                  </m:ctrlPr>
+                </m:fPr>
+                <m:num>
+                  <m:r>
+                    <m:rPr>
+                      <m:sty m:val="p"/>
+                    </m:rPr>
+                    <w:rPr>
+                      <w:rFonts w:ascii="Cambria Math" w:eastAsia="Times New Roman" w:hAnsi="Cambria Math" w:cs="Times New Roman"/>
+                      <w:color w:val="4F81BD" w:themeColor="accent1"/>
+                    </w:rPr>
+                    <m:t>d</m:t>
+                  </m:r>
+                </m:num>
+                <m:den>
+                  <m:r>
+                    <m:rPr>
+                      <m:sty m:val="p"/>
+                    </m:rPr>
+                    <w:rPr>
+                      <w:rFonts w:ascii="Cambria Math" w:eastAsia="Times New Roman" w:hAnsi="Cambria Math" w:cs="Times New Roman"/>
+                      <w:color w:val="4F81BD" w:themeColor="accent1"/>
+                    </w:rPr>
+                    <m:t>b</m:t>
+                  </m:r>
+                  <m:sSub>
+                    <m:sSubPr>
+                      <m:ctrlPr>
+                        <w:rPr>
+                          <w:rFonts w:ascii="Cambria Math" w:eastAsia="Times New Roman" w:hAnsi="Cambria Math" w:cs="Times New Roman"/>
+                          <w:iCs/>
+                          <w:color w:val="4F81BD" w:themeColor="accent1"/>
+                        </w:rPr>
+                      </m:ctrlPr>
+                    </m:sSubPr>
+                    <m:e>
+                      <m:r>
+                        <m:rPr>
+                          <m:sty m:val="p"/>
+                        </m:rPr>
+                        <w:rPr>
+                          <w:rFonts w:ascii="Cambria Math" w:eastAsia="Times New Roman" w:hAnsi="Cambria Math" w:cs="Times New Roman"/>
+                          <w:color w:val="4F81BD" w:themeColor="accent1"/>
+                        </w:rPr>
+                        <m:t>N</m:t>
+                      </m:r>
+                    </m:e>
+                    <m:sub>
+                      <m:r>
+                        <m:rPr>
+                          <m:sty m:val="p"/>
+                        </m:rPr>
+                        <w:rPr>
+                          <w:rFonts w:ascii="Cambria Math" w:eastAsia="Times New Roman" w:hAnsi="Cambria Math" w:cs="Times New Roman"/>
+                          <w:color w:val="4F81BD" w:themeColor="accent1"/>
+                        </w:rPr>
+                        <m:t>0</m:t>
+                      </m:r>
+                    </m:sub>
+                  </m:sSub>
+                </m:den>
+              </m:f>
+            </m:e>
+          </m:rad>
+          <m:r>
+            <m:rPr>
+              <m:sty m:val="p"/>
+            </m:rPr>
+            <w:rPr>
+              <w:rFonts w:ascii="Cambria Math" w:eastAsia="Times New Roman" w:hAnsi="Cambria Math" w:cs="Times New Roman"/>
+              <w:color w:val="4F81BD" w:themeColor="accent1"/>
+            </w:rPr>
+            <m:t>=(0.6015, 1.0416)</m:t>
+          </m:r>
+        </m:oMath>
+      </m:oMathPara>
+    </w:p>
+    <w:p>
+      <w:pPr>
+        <w:rPr>
+          <w:rFonts w:eastAsia="Times New Roman" w:cs="Times New Roman"/>
+          <w:color w:val="4F81BD" w:themeColor="accent1"/>
+        </w:rPr>
+      </w:pPr>
+      <w:r>
+        <w:rPr>
+          <w:rFonts w:eastAsia="Times New Roman" w:cs="Times New Roman"/>
+          <w:color w:val="4F81BD" w:themeColor="accent1"/>
+        </w:rPr>
+        <w:t xml:space="preserve">The 95% confidence interval for the CIR for the association between sedentary lifestyle at baseline and 10-year all-cause mortality is: </w:t>
+      </w:r>
+    </w:p>
+    <w:p>
+      <w:pPr>
+        <w:rPr>
+          <w:rFonts w:eastAsia="Times New Roman" w:cs="Times New Roman"/>
+          <w:color w:val="4F81BD" w:themeColor="accent1"/>
+        </w:rPr>
+      </w:pPr>
+      <m:oMathPara>
+        <m:oMath>
+          <m:sSup>
+            <m:sSupPr>
+              <m:ctrlPr>
+                <w:rPr>
+                  <w:rFonts w:ascii="Cambria Math" w:eastAsia="Times New Roman" w:hAnsi="Cambria Math" w:cs="Times New Roman"/>
+                  <w:i/>
+                  <w:color w:val="4F81BD" w:themeColor="accent1"/>
+                </w:rPr>
+              </m:ctrlPr>
+            </m:sSupPr>
+            <m:e>
+              <m:r>
+                <w:rPr>
+                  <w:rFonts w:ascii="Cambria Math" w:eastAsia="Times New Roman" w:hAnsi="Cambria Math" w:cs="Times New Roman"/>
+                  <w:color w:val="4F81BD" w:themeColor="accent1"/>
+                </w:rPr>
+                <m:t>e</m:t>
+              </m:r>
+            </m:e>
+            <m:sup>
+              <m:d>
+                <m:dPr>
+                  <m:ctrlPr>
+                    <w:rPr>
+                      <w:rFonts w:ascii="Cambria Math" w:eastAsia="Times New Roman" w:hAnsi="Cambria Math" w:cs="Times New Roman"/>
+                      <w:i/>
+                      <w:color w:val="4F81BD" w:themeColor="accent1"/>
+                    </w:rPr>
+                  </m:ctrlPr>
+                </m:dPr>
+                <m:e>
+                  <m:r>
+                    <w:rPr>
+                      <w:rFonts w:ascii="Cambria Math" w:eastAsia="Times New Roman" w:hAnsi="Cambria Math" w:cs="Times New Roman"/>
+                      <w:color w:val="4F81BD" w:themeColor="accent1"/>
+                    </w:rPr>
+                    <m:t>0.6015,0.0416</m:t>
+                  </m:r>
+                </m:e>
+              </m:d>
+            </m:sup>
+          </m:sSup>
+          <m:r>
+            <w:rPr>
+              <w:rFonts w:ascii="Cambria Math" w:eastAsia="Times New Roman" w:hAnsi="Cambria Math" w:cs="Times New Roman"/>
+              <w:color w:val="4F81BD" w:themeColor="accent1"/>
+            </w:rPr>
+            <m:t>=</m:t>
+          </m:r>
+          <m:d>
+            <m:dPr>
+              <m:ctrlPr>
+                <w:rPr>
+                  <w:rFonts w:ascii="Cambria Math" w:eastAsia="Times New Roman" w:hAnsi="Cambria Math" w:cs="Times New Roman"/>
+                  <w:i/>
+                  <w:color w:val="4F81BD" w:themeColor="accent1"/>
+                </w:rPr>
+              </m:ctrlPr>
+            </m:dPr>
+            <m:e>
+              <m:r>
+                <w:rPr>
+                  <w:rFonts w:ascii="Cambria Math" w:eastAsia="Times New Roman" w:hAnsi="Cambria Math" w:cs="Times New Roman"/>
+                  <w:color w:val="4F81BD" w:themeColor="accent1"/>
+                </w:rPr>
+                <m:t>1.8248,2.8338</m:t>
+              </m:r>
+            </m:e>
+          </m:d>
+        </m:oMath>
+      </m:oMathPara>
+      <w:bookmarkEnd w:id="15"/>
     </w:p>
     <w:p>
       <w:pPr>
@@ -11319,6 +11510,7 @@
       <w:r>
         <w:rPr>
           <w:rFonts w:cs="Times New Roman"/>
+          <w:noProof/>
           <w:color w:val="4F81BD" w:themeColor="accent1"/>
         </w:rPr>
         <w:drawing>
@@ -11477,7 +11669,7 @@
           <w:color w:val="4F81BD" w:themeColor="accent1"/>
         </w:rPr>
       </w:pPr>
-      <w:bookmarkStart w:id="14" w:name="OLE_LINK65"/>
+      <w:bookmarkStart w:id="16" w:name="OLE_LINK65"/>
       <m:oMath>
         <m:r>
           <w:rPr>
@@ -11520,14 +11712,7 @@
             <w:rFonts w:ascii="Cambria Math" w:eastAsia="Times New Roman" w:hAnsi="Cambria Math" w:cs="Times New Roman"/>
             <w:color w:val="4F81BD" w:themeColor="accent1"/>
           </w:rPr>
-          <m:t>=</m:t>
-        </m:r>
-        <m:r>
-          <w:rPr>
-            <w:rFonts w:ascii="Cambria Math" w:eastAsia="Times New Roman" w:hAnsi="Cambria Math" w:cs="Times New Roman"/>
-            <w:color w:val="4F81BD" w:themeColor="accent1"/>
-          </w:rPr>
-          <m:t>2.018</m:t>
+          <m:t>=2.018</m:t>
         </m:r>
       </m:oMath>
       <w:r>
@@ -11929,28 +12114,7 @@
                   <w:rFonts w:ascii="Cambria Math" w:eastAsia="Times New Roman" w:hAnsi="Cambria Math" w:cs="Times New Roman"/>
                   <w:color w:val="4F81BD" w:themeColor="accent1"/>
                 </w:rPr>
-                <m:t>0.283</m:t>
-              </m:r>
-              <m:r>
-                <w:rPr>
-                  <w:rFonts w:ascii="Cambria Math" w:eastAsia="Times New Roman" w:hAnsi="Cambria Math" w:cs="Times New Roman"/>
-                  <w:color w:val="4F81BD" w:themeColor="accent1"/>
-                </w:rPr>
-                <m:t>1</m:t>
-              </m:r>
-              <m:r>
-                <w:rPr>
-                  <w:rFonts w:ascii="Cambria Math" w:eastAsia="Times New Roman" w:hAnsi="Cambria Math" w:cs="Times New Roman"/>
-                  <w:color w:val="4F81BD" w:themeColor="accent1"/>
-                </w:rPr>
-                <m:t>,1.121</m:t>
-              </m:r>
-              <m:r>
-                <w:rPr>
-                  <w:rFonts w:ascii="Cambria Math" w:eastAsia="Times New Roman" w:hAnsi="Cambria Math" w:cs="Times New Roman"/>
-                  <w:color w:val="4F81BD" w:themeColor="accent1"/>
-                </w:rPr>
-                <m:t>3</m:t>
+                <m:t>0.2831,1.1213</m:t>
               </m:r>
             </m:e>
           </m:d>
@@ -12042,7 +12206,7 @@
           </w:rPr>
           <m:t>=</m:t>
         </m:r>
-        <w:bookmarkStart w:id="15" w:name="OLE_LINK70"/>
+        <w:bookmarkStart w:id="17" w:name="OLE_LINK70"/>
         <m:d>
           <m:dPr>
             <m:ctrlPr>
@@ -12071,9 +12235,9 @@
         </w:rPr>
         <w:t>.</w:t>
       </w:r>
-      <w:bookmarkEnd w:id="15"/>
+      <w:bookmarkEnd w:id="17"/>
     </w:p>
-    <w:bookmarkEnd w:id="14"/>
+    <w:bookmarkEnd w:id="16"/>
     <w:p>
       <w:pPr>
         <w:rPr>
@@ -12083,6 +12247,7 @@
       <w:r>
         <w:rPr>
           <w:rFonts w:eastAsia="Times New Roman" w:cs="Times New Roman"/>
+          <w:noProof/>
         </w:rPr>
         <w:drawing>
           <wp:inline distT="0" distB="0" distL="0" distR="0" wp14:anchorId="1C99D22E" wp14:editId="5420F4D8">
@@ -12232,42 +12397,7 @@
                 <w:rFonts w:ascii="Cambria Math" w:eastAsia="Times New Roman" w:hAnsi="Cambria Math" w:cs="Times New Roman"/>
                 <w:color w:val="4F81BD" w:themeColor="accent1"/>
               </w:rPr>
-              <m:t>661</m:t>
-            </m:r>
-            <m:r>
-              <w:rPr>
-                <w:rFonts w:ascii="Cambria Math" w:eastAsia="Times New Roman" w:hAnsi="Cambria Math" w:cs="Times New Roman"/>
-                <w:color w:val="4F81BD" w:themeColor="accent1"/>
-              </w:rPr>
-              <m:t>/(</m:t>
-            </m:r>
-            <m:r>
-              <w:rPr>
-                <w:rFonts w:ascii="Cambria Math" w:eastAsia="Times New Roman" w:hAnsi="Cambria Math" w:cs="Times New Roman"/>
-                <w:color w:val="4F81BD" w:themeColor="accent1"/>
-              </w:rPr>
-              <m:t>661</m:t>
-            </m:r>
-            <m:r>
-              <w:rPr>
-                <w:rFonts w:ascii="Cambria Math" w:eastAsia="Times New Roman" w:hAnsi="Cambria Math" w:cs="Times New Roman"/>
-                <w:color w:val="4F81BD" w:themeColor="accent1"/>
-              </w:rPr>
-              <m:t>+</m:t>
-            </m:r>
-            <m:r>
-              <w:rPr>
-                <w:rFonts w:ascii="Cambria Math" w:eastAsia="Times New Roman" w:hAnsi="Cambria Math" w:cs="Times New Roman"/>
-                <w:color w:val="4F81BD" w:themeColor="accent1"/>
-              </w:rPr>
-              <m:t>1814</m:t>
-            </m:r>
-            <m:r>
-              <w:rPr>
-                <w:rFonts w:ascii="Cambria Math" w:eastAsia="Times New Roman" w:hAnsi="Cambria Math" w:cs="Times New Roman"/>
-                <w:color w:val="4F81BD" w:themeColor="accent1"/>
-              </w:rPr>
-              <m:t>)</m:t>
+              <m:t>661/(661+1814)</m:t>
             </m:r>
           </m:num>
           <m:den>
@@ -12276,28 +12406,7 @@
                 <w:rFonts w:ascii="Cambria Math" w:eastAsia="Times New Roman" w:hAnsi="Cambria Math" w:cs="Times New Roman"/>
                 <w:color w:val="4F81BD" w:themeColor="accent1"/>
               </w:rPr>
-              <m:t>55</m:t>
-            </m:r>
-            <m:r>
-              <w:rPr>
-                <w:rFonts w:ascii="Cambria Math" w:eastAsia="Times New Roman" w:hAnsi="Cambria Math" w:cs="Times New Roman"/>
-                <w:color w:val="4F81BD" w:themeColor="accent1"/>
-              </w:rPr>
-              <m:t>/(</m:t>
-            </m:r>
-            <m:r>
-              <w:rPr>
-                <w:rFonts w:ascii="Cambria Math" w:eastAsia="Times New Roman" w:hAnsi="Cambria Math" w:cs="Times New Roman"/>
-                <w:color w:val="4F81BD" w:themeColor="accent1"/>
-              </w:rPr>
-              <m:t>55389</m:t>
-            </m:r>
-            <m:r>
-              <w:rPr>
-                <w:rFonts w:ascii="Cambria Math" w:eastAsia="Times New Roman" w:hAnsi="Cambria Math" w:cs="Times New Roman"/>
-                <w:color w:val="4F81BD" w:themeColor="accent1"/>
-              </w:rPr>
-              <m:t>)</m:t>
+              <m:t>55/(55389)</m:t>
             </m:r>
           </m:den>
         </m:f>
@@ -12306,14 +12415,7 @@
             <w:rFonts w:ascii="Cambria Math" w:eastAsia="Times New Roman" w:hAnsi="Cambria Math" w:cs="Times New Roman"/>
             <w:color w:val="4F81BD" w:themeColor="accent1"/>
           </w:rPr>
-          <m:t>=2.</m:t>
-        </m:r>
-        <m:r>
-          <w:rPr>
-            <w:rFonts w:ascii="Cambria Math" w:eastAsia="Times New Roman" w:hAnsi="Cambria Math" w:cs="Times New Roman"/>
-            <w:color w:val="4F81BD" w:themeColor="accent1"/>
-          </w:rPr>
-          <m:t>156</m:t>
+          <m:t>=2.156</m:t>
         </m:r>
       </m:oMath>
       <w:r>
@@ -12362,7 +12464,7 @@
           <w:color w:val="4F81BD" w:themeColor="accent1"/>
         </w:rPr>
       </w:pPr>
-      <w:bookmarkStart w:id="16" w:name="OLE_LINK73"/>
+      <w:bookmarkStart w:id="18" w:name="OLE_LINK73"/>
       <m:oMathPara>
         <m:oMath>
           <m:r>
@@ -12693,7 +12795,7 @@
               </m:f>
             </m:e>
           </m:rad>
-          <w:bookmarkEnd w:id="16"/>
+          <w:bookmarkEnd w:id="18"/>
           <m:r>
             <w:rPr>
               <w:rFonts w:ascii="Cambria Math" w:eastAsia="Times New Roman" w:hAnsi="Cambria Math" w:cs="Times New Roman"/>
@@ -12712,22 +12814,15 @@
               </m:ctrlPr>
             </m:dPr>
             <m:e>
-              <w:bookmarkStart w:id="17" w:name="OLE_LINK66"/>
+              <w:bookmarkStart w:id="19" w:name="OLE_LINK66"/>
               <m:r>
                 <w:rPr>
                   <w:rFonts w:ascii="Cambria Math" w:eastAsia="Times New Roman" w:hAnsi="Cambria Math" w:cs="Times New Roman"/>
                   <w:color w:val="4F81BD" w:themeColor="accent1"/>
                 </w:rPr>
-                <m:t>0.</m:t>
+                <m:t>0.5124, 1.0241</m:t>
               </m:r>
-              <m:r>
-                <w:rPr>
-                  <w:rFonts w:ascii="Cambria Math" w:eastAsia="Times New Roman" w:hAnsi="Cambria Math" w:cs="Times New Roman"/>
-                  <w:color w:val="4F81BD" w:themeColor="accent1"/>
-                </w:rPr>
-                <m:t>5124, 1.0241</m:t>
-              </m:r>
-              <w:bookmarkEnd w:id="17"/>
+              <w:bookmarkEnd w:id="19"/>
             </m:e>
           </m:d>
         </m:oMath>
@@ -12811,7 +12906,7 @@
           </w:rPr>
           <m:t>=</m:t>
         </m:r>
-        <w:bookmarkStart w:id="18" w:name="OLE_LINK71"/>
+        <w:bookmarkStart w:id="20" w:name="OLE_LINK71"/>
         <m:d>
           <m:dPr>
             <m:ctrlPr>
@@ -12828,14 +12923,7 @@
                 <w:rFonts w:ascii="Cambria Math" w:eastAsia="Times New Roman" w:hAnsi="Cambria Math" w:cs="Times New Roman"/>
                 <w:color w:val="4F81BD" w:themeColor="accent1"/>
               </w:rPr>
-              <m:t xml:space="preserve">1.6693, </m:t>
-            </m:r>
-            <m:r>
-              <w:rPr>
-                <w:rFonts w:ascii="Cambria Math" w:eastAsia="Times New Roman" w:hAnsi="Cambria Math" w:cs="Times New Roman"/>
-                <w:color w:val="4F81BD" w:themeColor="accent1"/>
-              </w:rPr>
-              <m:t>2.7846</m:t>
+              <m:t>1.6693, 2.7846</m:t>
             </m:r>
           </m:e>
         </m:d>
@@ -12847,7 +12935,7 @@
         </w:rPr>
         <w:t>.</w:t>
       </w:r>
-      <w:bookmarkEnd w:id="18"/>
+      <w:bookmarkEnd w:id="20"/>
     </w:p>
     <w:p>
       <w:pPr>
@@ -12859,6 +12947,7 @@
       <w:r>
         <w:rPr>
           <w:rFonts w:cs="Times New Roman"/>
+          <w:noProof/>
           <w:color w:val="4F81BD" w:themeColor="accent1"/>
         </w:rPr>
         <w:drawing>
@@ -12993,7 +13082,6 @@
         <w:rPr>
           <w:rFonts w:eastAsia="Times New Roman" w:cs="Times New Roman"/>
         </w:rPr>
-        <w:lastRenderedPageBreak/>
         <w:t xml:space="preserve">Compute a valid test statistic, </w:t>
       </w:r>
     </w:p>
@@ -13198,7 +13286,7 @@
         </w:rPr>
         <w:t xml:space="preserve"> There is </w:t>
       </w:r>
-      <w:bookmarkStart w:id="19" w:name="OLE_LINK69"/>
+      <w:bookmarkStart w:id="21" w:name="OLE_LINK69"/>
       <w:r>
         <w:rPr>
           <w:rFonts w:eastAsia="Times New Roman" w:cs="Times New Roman"/>
@@ -13206,7 +13294,7 @@
         </w:rPr>
         <w:t>effect measure modification of the association between sedentary lifestyle at baseline and 10-year all-cause mortality in the multiplicative scale.</w:t>
       </w:r>
-      <w:bookmarkEnd w:id="19"/>
+      <w:bookmarkEnd w:id="21"/>
     </w:p>
     <w:p>
       <w:pPr>
@@ -13215,7 +13303,7 @@
           <w:color w:val="4F81BD" w:themeColor="accent1"/>
         </w:rPr>
       </w:pPr>
-      <w:bookmarkStart w:id="20" w:name="OLE_LINK72"/>
+      <w:bookmarkStart w:id="22" w:name="OLE_LINK72"/>
       <m:oMathPara>
         <m:oMath>
           <m:r>
@@ -13612,7 +13700,7 @@
         </m:oMath>
       </m:oMathPara>
     </w:p>
-    <w:bookmarkEnd w:id="20"/>
+    <w:bookmarkEnd w:id="22"/>
     <w:p>
       <w:pPr>
         <w:rPr>
@@ -13940,7 +14028,7 @@
           </w:rPr>
           <m:t>H</m:t>
         </m:r>
-        <w:bookmarkStart w:id="21" w:name="OLE_LINK67"/>
+        <w:bookmarkStart w:id="23" w:name="OLE_LINK67"/>
         <m:r>
           <w:rPr>
             <w:rFonts w:ascii="Cambria Math" w:eastAsia="Times New Roman" w:hAnsi="Cambria Math" w:cs="Times New Roman"/>
@@ -14224,7 +14312,7 @@
             </m:f>
           </m:e>
         </m:nary>
-        <w:bookmarkEnd w:id="21"/>
+        <w:bookmarkEnd w:id="23"/>
         <m:r>
           <w:rPr>
             <w:rFonts w:ascii="Cambria Math" w:eastAsia="Times New Roman" w:hAnsi="Cambria Math" w:cs="Times New Roman"/>
@@ -14472,26 +14560,20 @@
           <w:rFonts w:eastAsia="Times New Roman" w:cs="Times New Roman"/>
           <w:color w:val="4F81BD" w:themeColor="accent1"/>
         </w:rPr>
-        <w:t xml:space="preserve">there is </w:t>
-      </w:r>
-      <w:r>
+        <w:t>there is effect measure modification of the association between sedentary lifestyle at baseline and 10-year all-cause mortality in the multiplicative scale.</w:t>
+      </w:r>
+    </w:p>
+    <w:p>
+      <w:pPr>
         <w:rPr>
           <w:rFonts w:eastAsia="Times New Roman" w:cs="Times New Roman"/>
           <w:color w:val="4F81BD" w:themeColor="accent1"/>
         </w:rPr>
-        <w:t>effect measure modification of the association between sedentary lifestyle at baseline and 10-year all-cause mortality in the multiplicative scale.</w:t>
-      </w:r>
-    </w:p>
-    <w:p>
-      <w:pPr>
+      </w:pPr>
+      <w:r>
         <w:rPr>
           <w:rFonts w:eastAsia="Times New Roman" w:cs="Times New Roman"/>
-          <w:color w:val="4F81BD" w:themeColor="accent1"/>
-        </w:rPr>
-      </w:pPr>
-      <w:r>
-        <w:rPr>
-          <w:rFonts w:eastAsia="Times New Roman" w:cs="Times New Roman"/>
+          <w:noProof/>
           <w:color w:val="4F81BD" w:themeColor="accent1"/>
         </w:rPr>
         <w:drawing>
@@ -16088,14 +16170,7 @@
             <w:rFonts w:ascii="Cambria Math" w:eastAsia="Times New Roman" w:hAnsi="Cambria Math" w:cs="Times New Roman"/>
             <w:color w:val="4F81BD" w:themeColor="accent1"/>
           </w:rPr>
-          <m:t>=</m:t>
-        </m:r>
-        <m:r>
-          <w:rPr>
-            <w:rFonts w:ascii="Cambria Math" w:eastAsia="Times New Roman" w:hAnsi="Cambria Math" w:cs="Times New Roman"/>
-            <w:color w:val="4F81BD" w:themeColor="accent1"/>
-          </w:rPr>
-          <m:t>2.1216</m:t>
+          <m:t>=2.1216</m:t>
         </m:r>
       </m:oMath>
       <w:r>
@@ -16120,7 +16195,7 @@
         </w:rPr>
         <w:t xml:space="preserve">The 95% confidence interval for </w:t>
       </w:r>
-      <w:bookmarkStart w:id="22" w:name="OLE_LINK74"/>
+      <w:bookmarkStart w:id="24" w:name="OLE_LINK74"/>
       <m:oMath>
         <m:r>
           <w:rPr>
@@ -16179,7 +16254,7 @@
           </m:e>
         </m:d>
       </m:oMath>
-      <w:bookmarkEnd w:id="22"/>
+      <w:bookmarkEnd w:id="24"/>
       <w:r>
         <w:rPr>
           <w:rFonts w:eastAsia="Times New Roman" w:cs="Times New Roman"/>
@@ -16373,14 +16448,7 @@
               <w:rFonts w:ascii="Cambria Math" w:eastAsia="Times New Roman" w:hAnsi="Cambria Math" w:cs="Times New Roman"/>
               <w:color w:val="4F81BD" w:themeColor="accent1"/>
             </w:rPr>
-            <m:t>=</m:t>
-          </m:r>
-          <m:r>
-            <w:rPr>
-              <w:rFonts w:ascii="Cambria Math" w:eastAsia="Times New Roman" w:hAnsi="Cambria Math" w:cs="Times New Roman"/>
-              <w:color w:val="4F81BD" w:themeColor="accent1"/>
-            </w:rPr>
-            <m:t>ln</m:t>
+            <m:t>=ln</m:t>
           </m:r>
           <m:d>
             <m:dPr>
@@ -16744,7 +16812,7 @@
                     </w:rPr>
                     <m:t>(</m:t>
                   </m:r>
-                  <w:bookmarkStart w:id="23" w:name="OLE_LINK75"/>
+                  <w:bookmarkStart w:id="25" w:name="OLE_LINK75"/>
                   <m:nary>
                     <m:naryPr>
                       <m:chr m:val="∑"/>
@@ -16880,7 +16948,7 @@
                       </m:f>
                     </m:e>
                   </m:nary>
-                  <w:bookmarkEnd w:id="23"/>
+                  <w:bookmarkEnd w:id="25"/>
                   <m:r>
                     <w:rPr>
                       <w:rFonts w:ascii="Cambria Math" w:eastAsia="Times New Roman" w:hAnsi="Cambria Math" w:cs="Times New Roman"/>
@@ -16984,14 +17052,7 @@
                                   <w:rFonts w:ascii="Cambria Math" w:eastAsia="Times New Roman" w:hAnsi="Cambria Math" w:cs="Times New Roman"/>
                                   <w:color w:val="4F81BD" w:themeColor="accent1"/>
                                 </w:rPr>
-                                <m:t>1</m:t>
-                              </m:r>
-                              <m:r>
-                                <w:rPr>
-                                  <w:rFonts w:ascii="Cambria Math" w:eastAsia="Times New Roman" w:hAnsi="Cambria Math" w:cs="Times New Roman"/>
-                                  <w:color w:val="4F81BD" w:themeColor="accent1"/>
-                                </w:rPr>
-                                <m:t>i</m:t>
+                                <m:t>1i</m:t>
                               </m:r>
                             </m:sub>
                           </m:sSub>
@@ -17048,22 +17109,15 @@
             </w:rPr>
             <m:t>=(</m:t>
           </m:r>
-          <w:bookmarkStart w:id="24" w:name="OLE_LINK76"/>
+          <w:bookmarkStart w:id="26" w:name="OLE_LINK76"/>
           <m:r>
             <w:rPr>
               <w:rFonts w:ascii="Cambria Math" w:eastAsia="Times New Roman" w:hAnsi="Cambria Math" w:cs="Times New Roman"/>
               <w:color w:val="4F81BD" w:themeColor="accent1"/>
             </w:rPr>
-            <m:t>0.5334, 0.</m:t>
+            <m:t>0.5334, 0.9709</m:t>
           </m:r>
-          <m:r>
-            <w:rPr>
-              <w:rFonts w:ascii="Cambria Math" w:eastAsia="Times New Roman" w:hAnsi="Cambria Math" w:cs="Times New Roman"/>
-              <w:color w:val="4F81BD" w:themeColor="accent1"/>
-            </w:rPr>
-            <m:t>9709</m:t>
-          </m:r>
-          <w:bookmarkEnd w:id="24"/>
+          <w:bookmarkEnd w:id="26"/>
           <m:r>
             <w:rPr>
               <w:rFonts w:ascii="Cambria Math" w:eastAsia="Times New Roman" w:hAnsi="Cambria Math" w:cs="Times New Roman"/>
@@ -17254,7 +17308,7 @@
           <w:rFonts w:eastAsia="Times New Roman" w:cs="Times New Roman"/>
         </w:rPr>
       </w:pPr>
-      <w:bookmarkStart w:id="25" w:name="_Hlk532113745"/>
+      <w:bookmarkStart w:id="27" w:name="_Hlk532113745"/>
       <w:r>
         <w:t xml:space="preserve">Is there an association between </w:t>
       </w:r>
@@ -17453,7 +17507,7 @@
         </w:rPr>
         <w:t xml:space="preserve">. </w:t>
       </w:r>
-      <w:bookmarkStart w:id="26" w:name="OLE_LINK77"/>
+      <w:bookmarkStart w:id="28" w:name="OLE_LINK77"/>
       <w:r>
         <w:rPr>
           <w:rFonts w:eastAsia="Times New Roman" w:cs="Times New Roman"/>
@@ -17469,7 +17523,7 @@
         <w:t>no association between sedentary lifestyle at baseline and 10-year all-cause mortality after adjusting for diabetes at baseline.</w:t>
       </w:r>
     </w:p>
-    <w:bookmarkEnd w:id="26"/>
+    <w:bookmarkEnd w:id="28"/>
     <w:p>
       <w:pPr>
         <w:rPr>
@@ -17566,28 +17620,7 @@
           <w:rFonts w:eastAsia="Times New Roman" w:cs="Times New Roman"/>
           <w:color w:val="4F81BD" w:themeColor="accent1"/>
         </w:rPr>
-        <w:t xml:space="preserve">. </w:t>
-      </w:r>
-      <w:r>
-        <w:rPr>
-          <w:rFonts w:eastAsia="Times New Roman" w:cs="Times New Roman"/>
-          <w:color w:val="4F81BD" w:themeColor="accent1"/>
-        </w:rPr>
-        <w:t xml:space="preserve">There is </w:t>
-      </w:r>
-      <w:r>
-        <w:rPr>
-          <w:rFonts w:eastAsia="Times New Roman" w:cs="Times New Roman"/>
-          <w:color w:val="4F81BD" w:themeColor="accent1"/>
-        </w:rPr>
-        <w:t>an</w:t>
-      </w:r>
-      <w:r>
-        <w:rPr>
-          <w:rFonts w:eastAsia="Times New Roman" w:cs="Times New Roman"/>
-          <w:color w:val="4F81BD" w:themeColor="accent1"/>
-        </w:rPr>
-        <w:t xml:space="preserve"> association between sedentary lifestyle at baseline and 10-year all-cause mortality after adjusting for diabetes at baseline.</w:t>
+        <w:t>. There is an association between sedentary lifestyle at baseline and 10-year all-cause mortality after adjusting for diabetes at baseline.</w:t>
       </w:r>
     </w:p>
     <w:p>
@@ -18559,7 +18592,7 @@
         </m:oMath>
       </m:oMathPara>
     </w:p>
-    <w:bookmarkEnd w:id="25"/>
+    <w:bookmarkEnd w:id="27"/>
     <w:p>
       <w:pPr>
         <w:rPr>
@@ -18594,6 +18627,9 @@
       </w:r>
     </w:p>
   </w:endnote>
+  <w:endnote w:type="continuationNotice" w:id="1">
+    <w:p/>
+  </w:endnote>
 </w:endnotes>
 </file>
 
@@ -18650,6 +18686,9 @@
       </w:r>
     </w:p>
   </w:footnote>
+  <w:footnote w:type="continuationNotice" w:id="1">
+    <w:p/>
+  </w:footnote>
 </w:footnotes>
 </file>
 
@@ -18666,7 +18705,6 @@
         <w:docPartUnique/>
       </w:docPartObj>
     </w:sdtPr>
-    <w:sdtEndPr/>
     <w:sdtContent>
       <w:p>
         <w:pPr>
@@ -26415,7 +26453,7 @@
   <w:style w:type="paragraph" w:default="1" w:styleId="Normal">
     <w:name w:val="Normal"/>
     <w:qFormat/>
-    <w:rsid w:val="00B962DC"/>
+    <w:rsid w:val="00CB230C"/>
     <w:rPr>
       <w:sz w:val="24"/>
     </w:rPr>
@@ -26514,6 +26552,7 @@
   <w:style w:type="character" w:default="1" w:styleId="DefaultParagraphFont">
     <w:name w:val="Default Paragraph Font"/>
     <w:uiPriority w:val="1"/>
+    <w:semiHidden/>
     <w:unhideWhenUsed/>
   </w:style>
   <w:style w:type="table" w:default="1" w:styleId="TableNormal">

</xml_diff>

<commit_message>
update HW3 10:34 am Dec 1 2022
</commit_message>
<xml_diff>
--- a/HW/HW3/EPI202 A3 Diego.docx
+++ b/HW/HW3/EPI202 A3 Diego.docx
@@ -256,6 +256,7 @@
           <w:b/>
           <w:szCs w:val="24"/>
         </w:rPr>
+        <w:lastRenderedPageBreak/>
         <w:t>Part I</w:t>
       </w:r>
       <w:r>
@@ -290,7 +291,23 @@
           <w:rFonts w:ascii="Times New Roman" w:hAnsi="Times New Roman" w:cs="Times New Roman"/>
           <w:szCs w:val="24"/>
         </w:rPr>
-        <w:t xml:space="preserve">A group of investigators conducted a case-control study to investigate the relationship between receiving the Measles, Mumps and Rubella (MMR) vaccination on the outcome of autism. The investigators believed that having an immediate family member with autism was an important potential confounder in their study. They reasoned that having an immediate family member with autism may influence whether or not a child receives MMR vaccination, and it also affects their risk of autism.  They therefore chose to match cases and controls on whether they had an immediate family member with autism.  In this study, cases were frequency matched to controls, i.e., if the investigators identified 20 cases with an immediate family member with autism, they selected 20 controls with an immediate family member with autism. </w:t>
+        <w:t xml:space="preserve">A group of investigators conducted a case-control study to investigate the relationship between receiving the Measles, Mumps and Rubella (MMR) vaccination on the outcome of autism. The investigators believed that having an immediate family member with autism was an important potential confounder in their study. They reasoned that having an immediate family member with autism may influence </w:t>
+      </w:r>
+      <w:proofErr w:type="gramStart"/>
+      <w:r>
+        <w:rPr>
+          <w:rFonts w:ascii="Times New Roman" w:hAnsi="Times New Roman" w:cs="Times New Roman"/>
+          <w:szCs w:val="24"/>
+        </w:rPr>
+        <w:t>whether or not</w:t>
+      </w:r>
+      <w:proofErr w:type="gramEnd"/>
+      <w:r>
+        <w:rPr>
+          <w:rFonts w:ascii="Times New Roman" w:hAnsi="Times New Roman" w:cs="Times New Roman"/>
+          <w:szCs w:val="24"/>
+        </w:rPr>
+        <w:t xml:space="preserve"> a child receives MMR vaccination, and it also affects their risk of autism.  They therefore chose to match cases and controls on whether they had an immediate family member with autism.  In this study, cases were frequency matched to controls, i.e., if the investigators identified 20 cases with an immediate family member with autism, they selected 20 controls with an immediate family member with autism. </w:t>
       </w:r>
     </w:p>
     <w:p>
@@ -1234,7 +1251,23 @@
           <w:rFonts w:ascii="Times New Roman" w:hAnsi="Times New Roman" w:cs="Times New Roman"/>
           <w:szCs w:val="24"/>
         </w:rPr>
-        <w:t xml:space="preserve"> that having an immediate family member with autism may be related to risk of autism, but will not influence the decision to receive MMR vaccination.</w:t>
+        <w:t xml:space="preserve"> that having an immediate family member with autism may be related to risk of </w:t>
+      </w:r>
+      <w:proofErr w:type="gramStart"/>
+      <w:r>
+        <w:rPr>
+          <w:rFonts w:ascii="Times New Roman" w:hAnsi="Times New Roman" w:cs="Times New Roman"/>
+          <w:szCs w:val="24"/>
+        </w:rPr>
+        <w:t>autism, but</w:t>
+      </w:r>
+      <w:proofErr w:type="gramEnd"/>
+      <w:r>
+        <w:rPr>
+          <w:rFonts w:ascii="Times New Roman" w:hAnsi="Times New Roman" w:cs="Times New Roman"/>
+          <w:szCs w:val="24"/>
+        </w:rPr>
+        <w:t xml:space="preserve"> will not influence the decision to receive MMR vaccination.</w:t>
       </w:r>
     </w:p>
     <w:p>
@@ -1401,6 +1434,7 @@
           <w:rFonts w:ascii="Times New Roman" w:hAnsi="Times New Roman" w:cs="Times New Roman"/>
           <w:szCs w:val="24"/>
         </w:rPr>
+        <w:lastRenderedPageBreak/>
         <w:t xml:space="preserve">Under this assumption, is matching in the case-control study an example of appropriate matching, overmatching, unnecessary matching, or matching on an intermediate?  </w:t>
       </w:r>
     </w:p>
@@ -2510,7 +2544,23 @@
           <w:rFonts w:ascii="Times New Roman" w:hAnsi="Times New Roman" w:cs="Times New Roman"/>
           <w:szCs w:val="24"/>
         </w:rPr>
-        <w:t xml:space="preserve"> believed that having an immediate family member with autism is not linked to an increased risk of autism in a child, but does believe that having an immediate family member with autism will influence whether or not a family chooses to opt their child out of a MMR vaccination requirement. </w:t>
+        <w:t xml:space="preserve"> believed that having an immediate family member with autism is not linked to an increased risk of autism in a child, but does believe that having an immediate family member with autism will influence whether or not a family chooses to opt their child out of </w:t>
+      </w:r>
+      <w:proofErr w:type="gramStart"/>
+      <w:r>
+        <w:rPr>
+          <w:rFonts w:ascii="Times New Roman" w:hAnsi="Times New Roman" w:cs="Times New Roman"/>
+          <w:szCs w:val="24"/>
+        </w:rPr>
+        <w:t>a</w:t>
+      </w:r>
+      <w:proofErr w:type="gramEnd"/>
+      <w:r>
+        <w:rPr>
+          <w:rFonts w:ascii="Times New Roman" w:hAnsi="Times New Roman" w:cs="Times New Roman"/>
+          <w:szCs w:val="24"/>
+        </w:rPr>
+        <w:t xml:space="preserve"> MMR vaccination requirement. </w:t>
       </w:r>
     </w:p>
     <w:p>
@@ -2613,6 +2663,7 @@
           <w:noProof/>
           <w:szCs w:val="24"/>
         </w:rPr>
+        <w:lastRenderedPageBreak/>
         <w:drawing>
           <wp:inline distT="0" distB="0" distL="0" distR="0" wp14:anchorId="4AEF072F" wp14:editId="2F3DFB45">
             <wp:extent cx="4769707" cy="1828800"/>
@@ -3504,6 +3555,7 @@
           <w:b/>
           <w:szCs w:val="24"/>
         </w:rPr>
+        <w:lastRenderedPageBreak/>
         <w:t>Part I</w:t>
       </w:r>
       <w:r>
@@ -5825,6 +5877,7 @@
           <w:color w:val="4F81BD" w:themeColor="accent1"/>
           <w:szCs w:val="24"/>
         </w:rPr>
+        <w:lastRenderedPageBreak/>
         <w:t>With 95% confidence, these data are consistent with the odds ratio</w:t>
       </w:r>
       <w:r>
@@ -6928,6 +6981,7 @@
           <w:b/>
           <w:bCs/>
         </w:rPr>
+        <w:lastRenderedPageBreak/>
         <w:t>Part I</w:t>
       </w:r>
       <w:r>
@@ -7277,12 +7331,14 @@
                 <w:rFonts w:cs="Times New Roman"/>
               </w:rPr>
             </w:pPr>
+            <w:proofErr w:type="spellStart"/>
             <w:r>
               <w:rPr>
                 <w:rFonts w:eastAsia="Times New Roman" w:cs="Times New Roman"/>
               </w:rPr>
               <w:t>age_cat</w:t>
             </w:r>
+            <w:proofErr w:type="spellEnd"/>
           </w:p>
         </w:tc>
         <w:tc>
@@ -7301,7 +7357,35 @@
               <w:rPr>
                 <w:rFonts w:eastAsia="Times New Roman" w:cs="Times New Roman"/>
               </w:rPr>
-              <w:t>Age Category (1: &lt;50yrs, 2: 50-64 yrs, 3: 65+ yrs)</w:t>
+              <w:t xml:space="preserve">Age Category (1: &lt;50yrs, 2: 50-64 </w:t>
+            </w:r>
+            <w:proofErr w:type="spellStart"/>
+            <w:r>
+              <w:rPr>
+                <w:rFonts w:eastAsia="Times New Roman" w:cs="Times New Roman"/>
+              </w:rPr>
+              <w:t>yrs</w:t>
+            </w:r>
+            <w:proofErr w:type="spellEnd"/>
+            <w:r>
+              <w:rPr>
+                <w:rFonts w:eastAsia="Times New Roman" w:cs="Times New Roman"/>
+              </w:rPr>
+              <w:t xml:space="preserve">, 3: 65+ </w:t>
+            </w:r>
+            <w:proofErr w:type="spellStart"/>
+            <w:r>
+              <w:rPr>
+                <w:rFonts w:eastAsia="Times New Roman" w:cs="Times New Roman"/>
+              </w:rPr>
+              <w:t>yrs</w:t>
+            </w:r>
+            <w:proofErr w:type="spellEnd"/>
+            <w:r>
+              <w:rPr>
+                <w:rFonts w:eastAsia="Times New Roman" w:cs="Times New Roman"/>
+              </w:rPr>
+              <w:t>)</w:t>
             </w:r>
           </w:p>
         </w:tc>
@@ -7505,6 +7589,7 @@
                 <w:rFonts w:cs="Times New Roman"/>
               </w:rPr>
             </w:pPr>
+            <w:proofErr w:type="spellStart"/>
             <w:r>
               <w:rPr>
                 <w:rFonts w:eastAsia="Times New Roman" w:cs="Times New Roman"/>
@@ -7517,6 +7602,7 @@
               </w:rPr>
               <w:t>tn</w:t>
             </w:r>
+            <w:proofErr w:type="spellEnd"/>
           </w:p>
         </w:tc>
         <w:tc>
@@ -7556,12 +7642,14 @@
                 <w:rFonts w:cs="Times New Roman"/>
               </w:rPr>
             </w:pPr>
+            <w:proofErr w:type="spellStart"/>
             <w:r>
               <w:rPr>
                 <w:rFonts w:eastAsia="Times New Roman" w:cs="Times New Roman"/>
               </w:rPr>
               <w:t>phys_activity</w:t>
             </w:r>
+            <w:proofErr w:type="spellEnd"/>
           </w:p>
         </w:tc>
         <w:tc>
@@ -7580,7 +7668,49 @@
               <w:rPr>
                 <w:rFonts w:eastAsia="Times New Roman" w:cs="Times New Roman"/>
               </w:rPr>
-              <w:t>Frequency of Physical Activity (0: &lt;1/wk, 1: 1-3/wk, 2: 4+/wk)</w:t>
+              <w:t>Frequency of Physical Activity (0: &lt;1/</w:t>
+            </w:r>
+            <w:proofErr w:type="spellStart"/>
+            <w:r>
+              <w:rPr>
+                <w:rFonts w:eastAsia="Times New Roman" w:cs="Times New Roman"/>
+              </w:rPr>
+              <w:t>wk</w:t>
+            </w:r>
+            <w:proofErr w:type="spellEnd"/>
+            <w:r>
+              <w:rPr>
+                <w:rFonts w:eastAsia="Times New Roman" w:cs="Times New Roman"/>
+              </w:rPr>
+              <w:t>, 1: 1-3/</w:t>
+            </w:r>
+            <w:proofErr w:type="spellStart"/>
+            <w:r>
+              <w:rPr>
+                <w:rFonts w:eastAsia="Times New Roman" w:cs="Times New Roman"/>
+              </w:rPr>
+              <w:t>wk</w:t>
+            </w:r>
+            <w:proofErr w:type="spellEnd"/>
+            <w:r>
+              <w:rPr>
+                <w:rFonts w:eastAsia="Times New Roman" w:cs="Times New Roman"/>
+              </w:rPr>
+              <w:t>, 2: 4+/</w:t>
+            </w:r>
+            <w:proofErr w:type="spellStart"/>
+            <w:r>
+              <w:rPr>
+                <w:rFonts w:eastAsia="Times New Roman" w:cs="Times New Roman"/>
+              </w:rPr>
+              <w:t>wk</w:t>
+            </w:r>
+            <w:proofErr w:type="spellEnd"/>
+            <w:r>
+              <w:rPr>
+                <w:rFonts w:eastAsia="Times New Roman" w:cs="Times New Roman"/>
+              </w:rPr>
+              <w:t>)</w:t>
             </w:r>
           </w:p>
         </w:tc>
@@ -7601,12 +7731,14 @@
                 <w:rFonts w:cs="Times New Roman"/>
               </w:rPr>
             </w:pPr>
+            <w:proofErr w:type="spellStart"/>
             <w:r>
               <w:rPr>
                 <w:rFonts w:eastAsia="Times New Roman" w:cs="Times New Roman"/>
               </w:rPr>
               <w:t>follow_up</w:t>
             </w:r>
+            <w:proofErr w:type="spellEnd"/>
           </w:p>
         </w:tc>
         <w:tc>
@@ -8040,6 +8172,7 @@
                 <w:color w:val="4F81BD" w:themeColor="accent1"/>
               </w:rPr>
             </w:pPr>
+            <w:bookmarkStart w:id="13" w:name="OLE_LINK4"/>
             <w:r>
               <w:rPr>
                 <w:rFonts w:eastAsia="Times New Roman" w:cs="Times New Roman"/>
@@ -8332,7 +8465,7 @@
                 <w:color w:val="4F81BD" w:themeColor="accent1"/>
               </w:rPr>
             </w:pPr>
-            <w:bookmarkStart w:id="13" w:name="_Hlk119952362"/>
+            <w:bookmarkStart w:id="14" w:name="_Hlk119952362"/>
             <w:r>
               <w:rPr>
                 <w:rFonts w:cs="Times New Roman"/>
@@ -8412,7 +8545,7 @@
           </w:p>
         </w:tc>
       </w:tr>
-      <w:bookmarkEnd w:id="13"/>
+      <w:bookmarkEnd w:id="14"/>
       <w:tr>
         <w:tc>
           <w:tcPr>
@@ -10027,6 +10160,7 @@
       <w:bookmarkEnd w:id="10"/>
       <w:bookmarkEnd w:id="11"/>
       <w:bookmarkEnd w:id="12"/>
+      <w:bookmarkEnd w:id="13"/>
     </w:tbl>
     <w:p>
       <w:pPr>
@@ -10285,12 +10419,13 @@
           <w:color w:val="4F81BD" w:themeColor="accent1"/>
         </w:rPr>
       </w:pPr>
-      <w:bookmarkStart w:id="14" w:name="OLE_LINK16"/>
+      <w:bookmarkStart w:id="15" w:name="OLE_LINK16"/>
       <w:r>
         <w:rPr>
           <w:rFonts w:eastAsia="Times New Roman" w:cs="Times New Roman"/>
           <w:color w:val="4F81BD" w:themeColor="accent1"/>
         </w:rPr>
+        <w:lastRenderedPageBreak/>
         <w:t xml:space="preserve">The 95% confidence interval for the </w:t>
       </w:r>
       <w:r>
@@ -10762,7 +10897,7 @@
           </m:d>
         </m:oMath>
       </m:oMathPara>
-      <w:bookmarkEnd w:id="14"/>
+      <w:bookmarkEnd w:id="15"/>
     </w:p>
     <w:p>
       <w:pPr>
@@ -11511,6 +11646,7 @@
         <w:rPr>
           <w:rFonts w:eastAsia="Times New Roman" w:cs="Times New Roman"/>
         </w:rPr>
+        <w:lastRenderedPageBreak/>
         <w:t xml:space="preserve">Compute the </w:t>
       </w:r>
       <w:r>
@@ -11606,7 +11742,7 @@
           <w:color w:val="4F81BD" w:themeColor="accent1"/>
         </w:rPr>
       </w:pPr>
-      <w:bookmarkStart w:id="15" w:name="OLE_LINK65"/>
+      <w:bookmarkStart w:id="16" w:name="OLE_LINK65"/>
       <m:oMath>
         <m:r>
           <w:rPr>
@@ -12143,7 +12279,7 @@
           </w:rPr>
           <m:t>=</m:t>
         </m:r>
-        <w:bookmarkStart w:id="16" w:name="OLE_LINK70"/>
+        <w:bookmarkStart w:id="17" w:name="OLE_LINK70"/>
         <m:d>
           <m:dPr>
             <m:ctrlPr>
@@ -12172,9 +12308,9 @@
         </w:rPr>
         <w:t>.</w:t>
       </w:r>
-      <w:bookmarkEnd w:id="16"/>
+      <w:bookmarkEnd w:id="17"/>
     </w:p>
-    <w:bookmarkEnd w:id="15"/>
+    <w:bookmarkEnd w:id="16"/>
     <w:p>
       <w:pPr>
         <w:rPr>
@@ -12401,7 +12537,7 @@
           <w:color w:val="4F81BD" w:themeColor="accent1"/>
         </w:rPr>
       </w:pPr>
-      <w:bookmarkStart w:id="17" w:name="OLE_LINK73"/>
+      <w:bookmarkStart w:id="18" w:name="OLE_LINK73"/>
       <m:oMathPara>
         <m:oMath>
           <m:r>
@@ -12732,7 +12868,7 @@
               </m:f>
             </m:e>
           </m:rad>
-          <w:bookmarkEnd w:id="17"/>
+          <w:bookmarkEnd w:id="18"/>
           <m:r>
             <w:rPr>
               <w:rFonts w:ascii="Cambria Math" w:eastAsia="Times New Roman" w:hAnsi="Cambria Math" w:cs="Times New Roman"/>
@@ -12751,7 +12887,7 @@
               </m:ctrlPr>
             </m:dPr>
             <m:e>
-              <w:bookmarkStart w:id="18" w:name="OLE_LINK66"/>
+              <w:bookmarkStart w:id="19" w:name="OLE_LINK66"/>
               <m:r>
                 <w:rPr>
                   <w:rFonts w:ascii="Cambria Math" w:eastAsia="Times New Roman" w:hAnsi="Cambria Math" w:cs="Times New Roman"/>
@@ -12759,7 +12895,7 @@
                 </w:rPr>
                 <m:t>0.5124, 1.0241</m:t>
               </m:r>
-              <w:bookmarkEnd w:id="18"/>
+              <w:bookmarkEnd w:id="19"/>
             </m:e>
           </m:d>
         </m:oMath>
@@ -12777,6 +12913,7 @@
           <w:rFonts w:eastAsia="Times New Roman" w:cs="Times New Roman"/>
           <w:color w:val="4F81BD" w:themeColor="accent1"/>
         </w:rPr>
+        <w:lastRenderedPageBreak/>
         <w:t>The 95% confidence interval for the association between a sedentary lifestyle at baseline and 10-year all-cause mortality among those with</w:t>
       </w:r>
       <w:r>
@@ -12843,7 +12980,7 @@
           </w:rPr>
           <m:t>=</m:t>
         </m:r>
-        <w:bookmarkStart w:id="19" w:name="OLE_LINK71"/>
+        <w:bookmarkStart w:id="20" w:name="OLE_LINK71"/>
         <m:d>
           <m:dPr>
             <m:ctrlPr>
@@ -12872,7 +13009,7 @@
         </w:rPr>
         <w:t>.</w:t>
       </w:r>
-      <w:bookmarkEnd w:id="19"/>
+      <w:bookmarkEnd w:id="20"/>
     </w:p>
     <w:p>
       <w:pPr>
@@ -13073,7 +13210,21 @@
         <w:rPr>
           <w:rFonts w:eastAsia="Times New Roman" w:cs="Times New Roman"/>
         </w:rPr>
-        <w:t>State the outcome of a Neyman-Pearson hypothesis test.</w:t>
+        <w:t xml:space="preserve">State the outcome of a </w:t>
+      </w:r>
+      <w:proofErr w:type="spellStart"/>
+      <w:r>
+        <w:rPr>
+          <w:rFonts w:eastAsia="Times New Roman" w:cs="Times New Roman"/>
+        </w:rPr>
+        <w:t>Neyman</w:t>
+      </w:r>
+      <w:proofErr w:type="spellEnd"/>
+      <w:r>
+        <w:rPr>
+          <w:rFonts w:eastAsia="Times New Roman" w:cs="Times New Roman"/>
+        </w:rPr>
+        <w:t>-Pearson hypothesis test.</w:t>
       </w:r>
     </w:p>
     <w:p>
@@ -13209,15 +13360,31 @@
         </w:rPr>
         <w:t xml:space="preserve"> There is </w:t>
       </w:r>
-      <w:bookmarkStart w:id="20" w:name="OLE_LINK69"/>
+      <w:bookmarkStart w:id="21" w:name="OLE_LINK69"/>
       <w:r>
         <w:rPr>
           <w:rFonts w:eastAsia="Times New Roman" w:cs="Times New Roman"/>
           <w:color w:val="4F81BD" w:themeColor="accent1"/>
         </w:rPr>
-        <w:t>effect measure modification of the association between sedentary lifestyle at baseline and 10-year all-cause mortality in the multiplicative scale.</w:t>
-      </w:r>
-      <w:bookmarkEnd w:id="20"/>
+        <w:t>effect measure modification of the association between sedentary lifestyle at baseline and 10-year all-cause m</w:t>
+      </w:r>
+      <w:proofErr w:type="spellStart"/>
+      <w:r>
+        <w:rPr>
+          <w:rFonts w:eastAsia="Times New Roman" w:cs="Times New Roman"/>
+          <w:color w:val="4F81BD" w:themeColor="accent1"/>
+        </w:rPr>
+        <w:t>ortality</w:t>
+      </w:r>
+      <w:proofErr w:type="spellEnd"/>
+      <w:r>
+        <w:rPr>
+          <w:rFonts w:eastAsia="Times New Roman" w:cs="Times New Roman"/>
+          <w:color w:val="4F81BD" w:themeColor="accent1"/>
+        </w:rPr>
+        <w:t xml:space="preserve"> in the multiplicative scale.</w:t>
+      </w:r>
+      <w:bookmarkEnd w:id="21"/>
     </w:p>
     <w:p>
       <w:pPr>
@@ -13226,7 +13393,7 @@
           <w:color w:val="4F81BD" w:themeColor="accent1"/>
         </w:rPr>
       </w:pPr>
-      <w:bookmarkStart w:id="21" w:name="OLE_LINK72"/>
+      <w:bookmarkStart w:id="22" w:name="OLE_LINK72"/>
       <m:oMathPara>
         <m:oMath>
           <m:r>
@@ -13623,7 +13790,7 @@
         </m:oMath>
       </m:oMathPara>
     </w:p>
-    <w:bookmarkEnd w:id="21"/>
+    <w:bookmarkEnd w:id="22"/>
     <w:p>
       <w:pPr>
         <w:rPr>
@@ -13951,7 +14118,7 @@
           </w:rPr>
           <m:t>H</m:t>
         </m:r>
-        <w:bookmarkStart w:id="22" w:name="OLE_LINK67"/>
+        <w:bookmarkStart w:id="23" w:name="OLE_LINK67"/>
         <m:r>
           <w:rPr>
             <w:rFonts w:ascii="Cambria Math" w:eastAsia="Times New Roman" w:hAnsi="Cambria Math" w:cs="Times New Roman"/>
@@ -14235,7 +14402,7 @@
             </m:f>
           </m:e>
         </m:nary>
-        <w:bookmarkEnd w:id="22"/>
+        <w:bookmarkEnd w:id="23"/>
         <m:r>
           <w:rPr>
             <w:rFonts w:ascii="Cambria Math" w:eastAsia="Times New Roman" w:hAnsi="Cambria Math" w:cs="Times New Roman"/>
@@ -14307,6 +14474,7 @@
               <w:rFonts w:ascii="Cambria Math" w:eastAsia="Times New Roman" w:hAnsi="Cambria Math" w:cs="Times New Roman"/>
               <w:color w:val="4F81BD" w:themeColor="accent1"/>
             </w:rPr>
+            <w:lastRenderedPageBreak/>
             <m:t>p=P</m:t>
           </m:r>
           <m:d>
@@ -14915,8 +15083,17 @@
                 <w:rFonts w:eastAsia="Times New Roman" w:cs="Times New Roman"/>
                 <w:sz w:val="20"/>
               </w:rPr>
-              <w:t>Not sednetary</w:t>
+              <w:t xml:space="preserve">Not </w:t>
             </w:r>
+            <w:proofErr w:type="spellStart"/>
+            <w:r>
+              <w:rPr>
+                <w:rFonts w:eastAsia="Times New Roman" w:cs="Times New Roman"/>
+                <w:sz w:val="20"/>
+              </w:rPr>
+              <w:t>sednetary</w:t>
+            </w:r>
+            <w:proofErr w:type="spellEnd"/>
           </w:p>
         </w:tc>
       </w:tr>
@@ -16109,7 +16286,7 @@
         </w:rPr>
         <w:t xml:space="preserve">The 95% confidence interval for </w:t>
       </w:r>
-      <w:bookmarkStart w:id="23" w:name="OLE_LINK74"/>
+      <w:bookmarkStart w:id="24" w:name="OLE_LINK74"/>
       <m:oMath>
         <m:r>
           <w:rPr>
@@ -16168,7 +16345,7 @@
           </m:e>
         </m:d>
       </m:oMath>
-      <w:bookmarkEnd w:id="23"/>
+      <w:bookmarkEnd w:id="24"/>
       <w:r>
         <w:rPr>
           <w:rFonts w:eastAsia="Times New Roman" w:cs="Times New Roman"/>
@@ -16726,7 +16903,7 @@
                     </w:rPr>
                     <m:t>(</m:t>
                   </m:r>
-                  <w:bookmarkStart w:id="24" w:name="OLE_LINK75"/>
+                  <w:bookmarkStart w:id="25" w:name="OLE_LINK75"/>
                   <m:nary>
                     <m:naryPr>
                       <m:chr m:val="∑"/>
@@ -16862,7 +17039,7 @@
                       </m:f>
                     </m:e>
                   </m:nary>
-                  <w:bookmarkEnd w:id="24"/>
+                  <w:bookmarkEnd w:id="25"/>
                   <m:r>
                     <w:rPr>
                       <w:rFonts w:ascii="Cambria Math" w:eastAsia="Times New Roman" w:hAnsi="Cambria Math" w:cs="Times New Roman"/>
@@ -17023,7 +17200,7 @@
             </w:rPr>
             <m:t>=(</m:t>
           </m:r>
-          <w:bookmarkStart w:id="25" w:name="OLE_LINK76"/>
+          <w:bookmarkStart w:id="26" w:name="OLE_LINK76"/>
           <m:r>
             <w:rPr>
               <w:rFonts w:ascii="Cambria Math" w:eastAsia="Times New Roman" w:hAnsi="Cambria Math" w:cs="Times New Roman"/>
@@ -17031,7 +17208,7 @@
             </w:rPr>
             <m:t>0.5334, 0.9709</m:t>
           </m:r>
-          <w:bookmarkEnd w:id="25"/>
+          <w:bookmarkEnd w:id="26"/>
           <m:r>
             <w:rPr>
               <w:rFonts w:ascii="Cambria Math" w:eastAsia="Times New Roman" w:hAnsi="Cambria Math" w:cs="Times New Roman"/>
@@ -17222,7 +17399,7 @@
           <w:rFonts w:eastAsia="Times New Roman" w:cs="Times New Roman"/>
         </w:rPr>
       </w:pPr>
-      <w:bookmarkStart w:id="26" w:name="_Hlk532113745"/>
+      <w:bookmarkStart w:id="27" w:name="_Hlk532113745"/>
       <w:r>
         <w:t xml:space="preserve">Is there an association between </w:t>
       </w:r>
@@ -17421,7 +17598,7 @@
         </w:rPr>
         <w:t xml:space="preserve">. </w:t>
       </w:r>
-      <w:bookmarkStart w:id="27" w:name="OLE_LINK77"/>
+      <w:bookmarkStart w:id="28" w:name="OLE_LINK77"/>
       <w:r>
         <w:rPr>
           <w:rFonts w:eastAsia="Times New Roman" w:cs="Times New Roman"/>
@@ -17437,7 +17614,7 @@
         <w:t>no association between sedentary lifestyle at baseline and 10-year all-cause mortality after adjusting for diabetes at baseline.</w:t>
       </w:r>
     </w:p>
-    <w:bookmarkEnd w:id="27"/>
+    <w:bookmarkEnd w:id="28"/>
     <w:p>
       <w:pPr>
         <w:rPr>
@@ -17534,7 +17711,23 @@
           <w:rFonts w:eastAsia="Times New Roman" w:cs="Times New Roman"/>
           <w:color w:val="4F81BD" w:themeColor="accent1"/>
         </w:rPr>
-        <w:t>. There is an association between sedentary lifestyle at baseline and 10-year all-cause mortality after adjusting for diabetes at baseline.</w:t>
+        <w:t>. There is an associa</w:t>
+      </w:r>
+      <w:proofErr w:type="spellStart"/>
+      <w:r>
+        <w:rPr>
+          <w:rFonts w:eastAsia="Times New Roman" w:cs="Times New Roman"/>
+          <w:color w:val="4F81BD" w:themeColor="accent1"/>
+        </w:rPr>
+        <w:t>tion</w:t>
+      </w:r>
+      <w:proofErr w:type="spellEnd"/>
+      <w:r>
+        <w:rPr>
+          <w:rFonts w:eastAsia="Times New Roman" w:cs="Times New Roman"/>
+          <w:color w:val="4F81BD" w:themeColor="accent1"/>
+        </w:rPr>
+        <w:t xml:space="preserve"> between sedentary lifestyle at baseline and 10-year all-cause mortality after adjusting for diabetes at baseline.</w:t>
       </w:r>
     </w:p>
     <w:p>
@@ -18506,7 +18699,7 @@
         </m:oMath>
       </m:oMathPara>
     </w:p>
-    <w:bookmarkEnd w:id="26"/>
+    <w:bookmarkEnd w:id="27"/>
     <w:p>
       <w:pPr>
         <w:rPr>
@@ -27528,7 +27721,6 @@
 <ds:datastoreItem xmlns:ds="http://schemas.openxmlformats.org/officeDocument/2006/customXml" ds:itemID="{643087E7-8E2E-4241-98F5-A31420617D50}">
   <ds:schemaRefs>
     <ds:schemaRef ds:uri="http://schemas.openxmlformats.org/officeDocument/2006/bibliography"/>
-    <ds:schemaRef ds:uri="http://www.w3.org/2000/xmlns/"/>
   </ds:schemaRefs>
 </ds:datastoreItem>
 </file>
</xml_diff>